<commit_message>
modelagem tela principal, atualização doc.requisitos
</commit_message>
<xml_diff>
--- a/Documento de Requisitos/Documento/Sistema de gerenciamento de tarefas.docx
+++ b/Documento de Requisitos/Documento/Sistema de gerenciamento de tarefas.docx
@@ -671,6 +671,9 @@
             <w:r>
               <w:t>Carlos Alexandre</w:t>
             </w:r>
+            <w:r>
+              <w:t xml:space="preserve"> e Narciso Emanuel</w:t>
+            </w:r>
           </w:p>
         </w:tc>
       </w:tr>
@@ -684,7 +687,10 @@
               <w:jc w:val="both"/>
             </w:pPr>
             <w:r>
-              <w:t>07/12/2024</w:t>
+              <w:t>08</w:t>
+            </w:r>
+            <w:r>
+              <w:t>/12/2024</w:t>
             </w:r>
           </w:p>
         </w:tc>
@@ -710,7 +716,7 @@
               <w:jc w:val="both"/>
             </w:pPr>
             <w:r>
-              <w:t>Narciso Emanuel</w:t>
+              <w:t>Carlos Alexandre e Narciso Emanuel</w:t>
             </w:r>
           </w:p>
         </w:tc>
@@ -725,7 +731,10 @@
               <w:jc w:val="both"/>
             </w:pPr>
             <w:r>
-              <w:t>07/12/2024</w:t>
+              <w:t>09</w:t>
+            </w:r>
+            <w:r>
+              <w:t>/12/2024</w:t>
             </w:r>
           </w:p>
         </w:tc>
@@ -751,7 +760,7 @@
               <w:jc w:val="both"/>
             </w:pPr>
             <w:r>
-              <w:t>Narciso Emanuel</w:t>
+              <w:t>Carlos Alexandre e Narciso Emanuel</w:t>
             </w:r>
           </w:p>
         </w:tc>
@@ -765,9 +774,6 @@
             <w:pPr>
               <w:jc w:val="both"/>
             </w:pPr>
-            <w:r>
-              <w:t>10/12/2024</w:t>
-            </w:r>
           </w:p>
         </w:tc>
         <w:tc>
@@ -791,9 +797,6 @@
             <w:pPr>
               <w:jc w:val="both"/>
             </w:pPr>
-            <w:r>
-              <w:t>Carlos Alexandre</w:t>
-            </w:r>
           </w:p>
         </w:tc>
       </w:tr>
@@ -806,9 +809,6 @@
             <w:pPr>
               <w:jc w:val="both"/>
             </w:pPr>
-            <w:r>
-              <w:t xml:space="preserve">10/12/2024 </w:t>
-            </w:r>
           </w:p>
         </w:tc>
         <w:tc>
@@ -832,9 +832,6 @@
             <w:pPr>
               <w:jc w:val="both"/>
             </w:pPr>
-            <w:r>
-              <w:t>Carlos Alexandre e Narciso Emanuel</w:t>
-            </w:r>
           </w:p>
         </w:tc>
       </w:tr>
@@ -847,24 +844,6 @@
             <w:pPr>
               <w:jc w:val="both"/>
             </w:pPr>
-            <w:r>
-              <w:t>1</w:t>
-            </w:r>
-            <w:r>
-              <w:t>1</w:t>
-            </w:r>
-            <w:r>
-              <w:t>/</w:t>
-            </w:r>
-            <w:r>
-              <w:t>12</w:t>
-            </w:r>
-            <w:r>
-              <w:t>/202</w:t>
-            </w:r>
-            <w:r>
-              <w:t>4</w:t>
-            </w:r>
           </w:p>
         </w:tc>
         <w:tc>
@@ -888,9 +867,6 @@
             <w:pPr>
               <w:jc w:val="both"/>
             </w:pPr>
-            <w:r>
-              <w:t>Narciso Emanuel</w:t>
-            </w:r>
           </w:p>
         </w:tc>
       </w:tr>
@@ -903,9 +879,6 @@
             <w:pPr>
               <w:jc w:val="both"/>
             </w:pPr>
-            <w:r>
-              <w:t>11/12/2024</w:t>
-            </w:r>
           </w:p>
         </w:tc>
         <w:tc>
@@ -932,9 +905,6 @@
                 <w:u w:val="single"/>
               </w:rPr>
             </w:pPr>
-            <w:r>
-              <w:t>Carlos Alexandre e Narciso Emanuel</w:t>
-            </w:r>
           </w:p>
         </w:tc>
       </w:tr>
@@ -1222,14 +1192,73 @@
         <w:rPr>
           <w:b/>
         </w:rPr>
-        <w:lastRenderedPageBreak/>
+        <w:t>RF003 – Gerenciar Categorias</w:t>
+      </w:r>
+    </w:p>
+    <w:p>
+      <w:pPr>
+        <w:rPr>
+          <w:b/>
+        </w:rPr>
+      </w:pPr>
+      <w:r>
+        <w:rPr>
+          <w:b/>
+        </w:rPr>
+        <w:t xml:space="preserve">Descrição: O sistema deverá incluir uma tela que permita a criação, edição e remoção de grupos (categorias) para cada tarefa. </w:t>
+      </w:r>
+    </w:p>
+    <w:p>
+      <w:pPr>
+        <w:rPr>
+          <w:b/>
+        </w:rPr>
+      </w:pPr>
+      <w:r>
+        <w:rPr>
+          <w:b/>
+        </w:rPr>
+        <w:t xml:space="preserve">Prioridade </w:t>
+      </w:r>
+      <w:proofErr w:type="gramStart"/>
+      <w:r>
+        <w:rPr>
+          <w:b/>
+        </w:rPr>
+        <w:t>( x</w:t>
+      </w:r>
+      <w:proofErr w:type="gramEnd"/>
+      <w:r>
+        <w:rPr>
+          <w:b/>
+        </w:rPr>
+        <w:t xml:space="preserve"> ) Essencial ( ) Desejável</w:t>
+      </w:r>
+    </w:p>
+    <w:p>
+      <w:pPr>
+        <w:rPr>
+          <w:b/>
+        </w:rPr>
+      </w:pPr>
+    </w:p>
+    <w:p>
+      <w:pPr>
+        <w:rPr>
+          <w:b/>
+        </w:rPr>
+      </w:pPr>
+      <w:r>
+        <w:rPr>
+          <w:b/>
+        </w:rPr>
         <w:t>RF00</w:t>
       </w:r>
       <w:r>
         <w:rPr>
           <w:b/>
         </w:rPr>
-        <w:t>3</w:t>
+        <w:t>4</w:t>
       </w:r>
       <w:r>
         <w:rPr>
@@ -1310,7 +1339,7 @@
         <w:rPr>
           <w:b/>
         </w:rPr>
-        <w:t>4</w:t>
+        <w:t>5</w:t>
       </w:r>
       <w:r>
         <w:rPr>
@@ -1333,7 +1362,13 @@
         </w:rPr>
       </w:pPr>
       <w:r>
-        <w:t xml:space="preserve">Descrição: </w:t>
+        <w:t>Descr</w:t>
+      </w:r>
+      <w:r>
+        <w:t>i</w:t>
+      </w:r>
+      <w:r>
+        <w:t xml:space="preserve">ção: </w:t>
       </w:r>
       <w:r>
         <w:t xml:space="preserve">O </w:t>
@@ -1343,11 +1378,6 @@
       </w:r>
     </w:p>
     <w:p>
-      <w:pPr>
-        <w:rPr>
-          <w:b/>
-        </w:rPr>
-      </w:pPr>
       <w:r>
         <w:t xml:space="preserve">Prioridade: </w:t>
       </w:r>
@@ -1567,6 +1597,7 @@
         <w:spacing w:before="240" w:after="240"/>
       </w:pPr>
       <w:r>
+        <w:lastRenderedPageBreak/>
         <w:t xml:space="preserve">Prioridade: </w:t>
       </w:r>
       <w:proofErr w:type="gramStart"/>
@@ -1664,7 +1695,6 @@
         <w:rPr>
           <w:b/>
         </w:rPr>
-        <w:lastRenderedPageBreak/>
         <w:t>RNF006 – Padrão de Senha</w:t>
       </w:r>
     </w:p>
@@ -3746,6 +3776,8 @@
         <w:spacing w:line="240" w:lineRule="auto"/>
         <w:rPr>
           <w:b/>
+          <w:sz w:val="24"/>
+          <w:szCs w:val="24"/>
         </w:rPr>
       </w:pPr>
       <w:r>
@@ -3759,29 +3791,43 @@
     </w:p>
     <w:p>
       <w:pPr>
-        <w:jc w:val="center"/>
-      </w:pPr>
-      <w:r>
-        <w:rPr>
+        <w:spacing w:line="240" w:lineRule="auto"/>
+        <w:rPr>
+          <w:b/>
+          <w:sz w:val="24"/>
+          <w:szCs w:val="24"/>
+        </w:rPr>
+      </w:pPr>
+      <w:r>
+        <w:rPr>
+          <w:b/>
           <w:noProof/>
-        </w:rPr>
-        <w:lastRenderedPageBreak/>
+          <w:sz w:val="24"/>
+          <w:szCs w:val="24"/>
+        </w:rPr>
         <w:drawing>
-          <wp:inline distT="114300" distB="114300" distL="114300" distR="114300" wp14:anchorId="563EC279" wp14:editId="40B787B4">
-            <wp:extent cx="6119820" cy="3302000"/>
+          <wp:inline distT="0" distB="0" distL="0" distR="0" wp14:anchorId="5A2BBB76" wp14:editId="08E96CD6">
+            <wp:extent cx="6120130" cy="2824480"/>
             <wp:effectExtent l="0" t="0" r="0" b="0"/>
-            <wp:docPr id="2" name="image8.png"/>
-            <wp:cNvGraphicFramePr/>
+            <wp:docPr id="627683193" name="Imagem 1"/>
+            <wp:cNvGraphicFramePr>
+              <a:graphicFrameLocks xmlns:a="http://schemas.openxmlformats.org/drawingml/2006/main" noChangeAspect="1"/>
+            </wp:cNvGraphicFramePr>
             <a:graphic xmlns:a="http://schemas.openxmlformats.org/drawingml/2006/main">
               <a:graphicData uri="http://schemas.openxmlformats.org/drawingml/2006/picture">
                 <pic:pic xmlns:pic="http://schemas.openxmlformats.org/drawingml/2006/picture">
                   <pic:nvPicPr>
-                    <pic:cNvPr id="0" name="image8.png"/>
-                    <pic:cNvPicPr preferRelativeResize="0"/>
+                    <pic:cNvPr id="627683193" name="Imagem 627683193"/>
+                    <pic:cNvPicPr/>
                   </pic:nvPicPr>
                   <pic:blipFill>
-                    <a:blip r:embed="rId9"/>
-                    <a:srcRect/>
+                    <a:blip r:embed="rId9">
+                      <a:extLst>
+                        <a:ext uri="{28A0092B-C50C-407E-A947-70E740481C1C}">
+                          <a14:useLocalDpi xmlns:a14="http://schemas.microsoft.com/office/drawing/2010/main" val="0"/>
+                        </a:ext>
+                      </a:extLst>
+                    </a:blip>
                     <a:stretch>
                       <a:fillRect/>
                     </a:stretch>
@@ -3789,12 +3835,11 @@
                   <pic:spPr>
                     <a:xfrm>
                       <a:off x="0" y="0"/>
-                      <a:ext cx="6119820" cy="3302000"/>
+                      <a:ext cx="6120130" cy="2824480"/>
                     </a:xfrm>
                     <a:prstGeom prst="rect">
                       <a:avLst/>
                     </a:prstGeom>
-                    <a:ln/>
                   </pic:spPr>
                 </pic:pic>
               </a:graphicData>
@@ -3802,6 +3847,19 @@
           </wp:inline>
         </w:drawing>
       </w:r>
+    </w:p>
+    <w:p>
+      <w:pPr>
+        <w:spacing w:line="240" w:lineRule="auto"/>
+        <w:rPr>
+          <w:b/>
+        </w:rPr>
+      </w:pPr>
+    </w:p>
+    <w:p>
+      <w:pPr>
+        <w:jc w:val="center"/>
+      </w:pPr>
     </w:p>
     <w:p>
       <w:pPr>
@@ -4286,7 +4344,14 @@
                 <w:sz w:val="24"/>
                 <w:szCs w:val="24"/>
               </w:rPr>
-              <w:t>de editar usuário.</w:t>
+              <w:t>o</w:t>
+            </w:r>
+            <w:r>
+              <w:rPr>
+                <w:sz w:val="24"/>
+                <w:szCs w:val="24"/>
+              </w:rPr>
+              <w:t xml:space="preserve"> editar usuário.</w:t>
             </w:r>
           </w:p>
         </w:tc>
@@ -4451,229 +4516,242 @@
           <w:sz w:val="24"/>
           <w:szCs w:val="24"/>
         </w:rPr>
+        <w:t>Fluxo Alternativo:</w:t>
+      </w:r>
+    </w:p>
+    <w:p>
+      <w:pPr>
+        <w:spacing w:line="240" w:lineRule="auto"/>
+        <w:jc w:val="both"/>
+        <w:rPr>
+          <w:b/>
+          <w:sz w:val="24"/>
+          <w:szCs w:val="24"/>
+        </w:rPr>
+      </w:pPr>
+      <w:r>
+        <w:rPr>
+          <w:b/>
+          <w:bCs/>
+          <w:sz w:val="24"/>
+          <w:szCs w:val="24"/>
+        </w:rPr>
+        <w:t>2</w:t>
+      </w:r>
+      <w:r>
+        <w:rPr>
+          <w:b/>
+          <w:bCs/>
+          <w:sz w:val="24"/>
+          <w:szCs w:val="24"/>
+        </w:rPr>
+        <w:t>.</w:t>
+      </w:r>
+      <w:r>
+        <w:rPr>
+          <w:b/>
+          <w:bCs/>
+          <w:sz w:val="24"/>
+          <w:szCs w:val="24"/>
+        </w:rPr>
+        <w:t>1</w:t>
+      </w:r>
+      <w:r>
+        <w:rPr>
+          <w:b/>
+          <w:bCs/>
+          <w:sz w:val="24"/>
+          <w:szCs w:val="24"/>
+        </w:rPr>
+        <w:t xml:space="preserve"> Dados obrigatórios não preenchidos </w:t>
+      </w:r>
+      <w:r>
+        <w:rPr>
+          <w:b/>
+          <w:bCs/>
+          <w:sz w:val="24"/>
+          <w:szCs w:val="24"/>
+        </w:rPr>
+        <w:t>na alteração</w:t>
+      </w:r>
+      <w:r>
+        <w:rPr>
+          <w:b/>
+          <w:bCs/>
+          <w:sz w:val="24"/>
+          <w:szCs w:val="24"/>
+        </w:rPr>
+        <w:t xml:space="preserve"> de </w:t>
+      </w:r>
+      <w:r>
+        <w:rPr>
+          <w:b/>
+          <w:bCs/>
+          <w:sz w:val="24"/>
+          <w:szCs w:val="24"/>
+        </w:rPr>
+        <w:t xml:space="preserve">dados do </w:t>
+      </w:r>
+      <w:r>
+        <w:rPr>
+          <w:b/>
+          <w:bCs/>
+          <w:sz w:val="24"/>
+          <w:szCs w:val="24"/>
+        </w:rPr>
+        <w:t>usuário</w:t>
+      </w:r>
+    </w:p>
+    <w:p>
+      <w:pPr>
+        <w:spacing w:line="240" w:lineRule="auto"/>
+        <w:jc w:val="both"/>
+        <w:rPr>
+          <w:bCs/>
+          <w:sz w:val="24"/>
+          <w:szCs w:val="24"/>
+        </w:rPr>
+      </w:pPr>
+      <w:r>
+        <w:rPr>
+          <w:bCs/>
+          <w:sz w:val="24"/>
+          <w:szCs w:val="24"/>
+        </w:rPr>
+        <w:t>Caso o administrador não informe todos os dados obrigatórios (nome ou senha), o sistema exibirá uma mensagem de erro, indicando quais campos precisam ser preenchidos para concluir o cadastro.</w:t>
+      </w:r>
+    </w:p>
+    <w:p>
+      <w:pPr>
+        <w:spacing w:line="240" w:lineRule="auto"/>
+        <w:jc w:val="both"/>
+        <w:rPr>
+          <w:b/>
+          <w:sz w:val="24"/>
+          <w:szCs w:val="24"/>
+        </w:rPr>
+      </w:pPr>
+      <w:r>
+        <w:rPr>
+          <w:b/>
+          <w:bCs/>
+          <w:sz w:val="24"/>
+          <w:szCs w:val="24"/>
+        </w:rPr>
+        <w:t>2</w:t>
+      </w:r>
+      <w:r>
+        <w:rPr>
+          <w:b/>
+          <w:bCs/>
+          <w:sz w:val="24"/>
+          <w:szCs w:val="24"/>
+        </w:rPr>
+        <w:t>.</w:t>
+      </w:r>
+      <w:r>
+        <w:rPr>
+          <w:b/>
+          <w:bCs/>
+          <w:sz w:val="24"/>
+          <w:szCs w:val="24"/>
+        </w:rPr>
+        <w:t>2</w:t>
+      </w:r>
+      <w:r>
+        <w:rPr>
+          <w:b/>
+          <w:bCs/>
+          <w:sz w:val="24"/>
+          <w:szCs w:val="24"/>
+        </w:rPr>
+        <w:t xml:space="preserve"> Tentativa de uso de senha fraca</w:t>
+      </w:r>
+    </w:p>
+    <w:p>
+      <w:pPr>
+        <w:spacing w:line="240" w:lineRule="auto"/>
+        <w:jc w:val="both"/>
+        <w:rPr>
+          <w:bCs/>
+          <w:sz w:val="24"/>
+          <w:szCs w:val="24"/>
+        </w:rPr>
+      </w:pPr>
+      <w:r>
+        <w:rPr>
+          <w:bCs/>
+          <w:sz w:val="24"/>
+          <w:szCs w:val="24"/>
+        </w:rPr>
+        <w:t>Caso a senha informada no cadastro ou alteração não atenda aos critérios mínimos de segurança (por exemplo, número mínimo de caracteres ou uso de letras, números e caracteres especiais), o sistema solicitará ao administrador que insira uma senha mais forte.</w:t>
+      </w:r>
+    </w:p>
+    <w:p>
+      <w:pPr>
+        <w:spacing w:line="240" w:lineRule="auto"/>
+        <w:jc w:val="both"/>
+        <w:rPr>
+          <w:bCs/>
+          <w:sz w:val="24"/>
+          <w:szCs w:val="24"/>
+        </w:rPr>
+      </w:pPr>
+    </w:p>
+    <w:p>
+      <w:pPr>
+        <w:spacing w:line="240" w:lineRule="auto"/>
+        <w:rPr>
+          <w:b/>
+          <w:sz w:val="24"/>
+          <w:szCs w:val="24"/>
+        </w:rPr>
+      </w:pPr>
+      <w:r>
+        <w:rPr>
+          <w:b/>
+          <w:sz w:val="24"/>
+          <w:szCs w:val="24"/>
+        </w:rPr>
+        <w:t>Protótipo da Tela referente ao Caso de Uso UC003</w:t>
+      </w:r>
+    </w:p>
+    <w:p>
+      <w:pPr>
+        <w:spacing w:line="240" w:lineRule="auto"/>
+        <w:rPr>
+          <w:b/>
+        </w:rPr>
+      </w:pPr>
+      <w:r>
+        <w:rPr>
+          <w:b/>
+          <w:noProof/>
+        </w:rPr>
         <w:lastRenderedPageBreak/>
-        <w:t>Fluxo Alternativo:</w:t>
-      </w:r>
-    </w:p>
-    <w:p>
-      <w:pPr>
-        <w:spacing w:line="240" w:lineRule="auto"/>
-        <w:jc w:val="both"/>
-        <w:rPr>
-          <w:b/>
-          <w:sz w:val="24"/>
-          <w:szCs w:val="24"/>
-        </w:rPr>
-      </w:pPr>
-      <w:r>
-        <w:rPr>
-          <w:b/>
-          <w:bCs/>
-          <w:sz w:val="24"/>
-          <w:szCs w:val="24"/>
-        </w:rPr>
-        <w:t>2</w:t>
-      </w:r>
-      <w:r>
-        <w:rPr>
-          <w:b/>
-          <w:bCs/>
-          <w:sz w:val="24"/>
-          <w:szCs w:val="24"/>
-        </w:rPr>
-        <w:t>.</w:t>
-      </w:r>
-      <w:r>
-        <w:rPr>
-          <w:b/>
-          <w:bCs/>
-          <w:sz w:val="24"/>
-          <w:szCs w:val="24"/>
-        </w:rPr>
-        <w:t>1</w:t>
-      </w:r>
-      <w:r>
-        <w:rPr>
-          <w:b/>
-          <w:bCs/>
-          <w:sz w:val="24"/>
-          <w:szCs w:val="24"/>
-        </w:rPr>
-        <w:t xml:space="preserve"> Dados obrigatórios não preenchidos </w:t>
-      </w:r>
-      <w:r>
-        <w:rPr>
-          <w:b/>
-          <w:bCs/>
-          <w:sz w:val="24"/>
-          <w:szCs w:val="24"/>
-        </w:rPr>
-        <w:t>na alteração</w:t>
-      </w:r>
-      <w:r>
-        <w:rPr>
-          <w:b/>
-          <w:bCs/>
-          <w:sz w:val="24"/>
-          <w:szCs w:val="24"/>
-        </w:rPr>
-        <w:t xml:space="preserve"> de </w:t>
-      </w:r>
-      <w:r>
-        <w:rPr>
-          <w:b/>
-          <w:bCs/>
-          <w:sz w:val="24"/>
-          <w:szCs w:val="24"/>
-        </w:rPr>
-        <w:t xml:space="preserve">dados do </w:t>
-      </w:r>
-      <w:r>
-        <w:rPr>
-          <w:b/>
-          <w:bCs/>
-          <w:sz w:val="24"/>
-          <w:szCs w:val="24"/>
-        </w:rPr>
-        <w:t>usuário</w:t>
-      </w:r>
-    </w:p>
-    <w:p>
-      <w:pPr>
-        <w:spacing w:line="240" w:lineRule="auto"/>
-        <w:jc w:val="both"/>
-        <w:rPr>
-          <w:bCs/>
-          <w:sz w:val="24"/>
-          <w:szCs w:val="24"/>
-        </w:rPr>
-      </w:pPr>
-      <w:r>
-        <w:rPr>
-          <w:bCs/>
-          <w:sz w:val="24"/>
-          <w:szCs w:val="24"/>
-        </w:rPr>
-        <w:t>Caso o administrador não informe todos os dados obrigatórios (nome ou senha), o sistema exibirá uma mensagem de erro, indicando quais campos precisam ser preenchidos para concluir o cadastro.</w:t>
-      </w:r>
-    </w:p>
-    <w:p>
-      <w:pPr>
-        <w:spacing w:line="240" w:lineRule="auto"/>
-        <w:jc w:val="both"/>
-        <w:rPr>
-          <w:b/>
-          <w:sz w:val="24"/>
-          <w:szCs w:val="24"/>
-        </w:rPr>
-      </w:pPr>
-      <w:r>
-        <w:rPr>
-          <w:b/>
-          <w:bCs/>
-          <w:sz w:val="24"/>
-          <w:szCs w:val="24"/>
-        </w:rPr>
-        <w:t>2</w:t>
-      </w:r>
-      <w:r>
-        <w:rPr>
-          <w:b/>
-          <w:bCs/>
-          <w:sz w:val="24"/>
-          <w:szCs w:val="24"/>
-        </w:rPr>
-        <w:t>.</w:t>
-      </w:r>
-      <w:r>
-        <w:rPr>
-          <w:b/>
-          <w:bCs/>
-          <w:sz w:val="24"/>
-          <w:szCs w:val="24"/>
-        </w:rPr>
-        <w:t>2</w:t>
-      </w:r>
-      <w:r>
-        <w:rPr>
-          <w:b/>
-          <w:bCs/>
-          <w:sz w:val="24"/>
-          <w:szCs w:val="24"/>
-        </w:rPr>
-        <w:t xml:space="preserve"> Tentativa de uso de senha fraca</w:t>
-      </w:r>
-    </w:p>
-    <w:p>
-      <w:pPr>
-        <w:spacing w:line="240" w:lineRule="auto"/>
-        <w:jc w:val="both"/>
-        <w:rPr>
-          <w:bCs/>
-          <w:sz w:val="24"/>
-          <w:szCs w:val="24"/>
-        </w:rPr>
-      </w:pPr>
-      <w:r>
-        <w:rPr>
-          <w:bCs/>
-          <w:sz w:val="24"/>
-          <w:szCs w:val="24"/>
-        </w:rPr>
-        <w:t>Caso a senha informada no cadastro ou alteração não atenda aos critérios mínimos de segurança (por exemplo, número mínimo de caracteres ou uso de letras, números e caracteres especiais), o sistema solicitará ao administrador que insira uma senha mais forte.</w:t>
-      </w:r>
-    </w:p>
-    <w:p>
-      <w:pPr>
-        <w:spacing w:line="240" w:lineRule="auto"/>
-        <w:jc w:val="both"/>
-        <w:rPr>
-          <w:bCs/>
-          <w:sz w:val="24"/>
-          <w:szCs w:val="24"/>
-        </w:rPr>
-      </w:pPr>
-    </w:p>
-    <w:p>
-      <w:pPr>
-        <w:spacing w:line="240" w:lineRule="auto"/>
-        <w:rPr>
-          <w:b/>
-        </w:rPr>
-      </w:pPr>
-      <w:r>
-        <w:rPr>
-          <w:b/>
-          <w:sz w:val="24"/>
-          <w:szCs w:val="24"/>
-        </w:rPr>
-        <w:t>Protótipo da Tela referente ao Caso de Uso UC003</w:t>
-      </w:r>
-    </w:p>
-    <w:p>
-      <w:pPr>
-        <w:jc w:val="center"/>
-      </w:pPr>
-      <w:r>
-        <w:rPr>
-          <w:noProof/>
-        </w:rPr>
         <w:drawing>
-          <wp:inline distT="114300" distB="114300" distL="114300" distR="114300" wp14:anchorId="5BDDE5DF" wp14:editId="6AC881E9">
-            <wp:extent cx="6119820" cy="2933700"/>
+          <wp:inline distT="0" distB="0" distL="0" distR="0" wp14:anchorId="572C9D86" wp14:editId="729D3010">
+            <wp:extent cx="6120130" cy="4713605"/>
             <wp:effectExtent l="0" t="0" r="0" b="0"/>
-            <wp:docPr id="1" name="image7.png"/>
-            <wp:cNvGraphicFramePr/>
+            <wp:docPr id="1119962607" name="Imagem 2"/>
+            <wp:cNvGraphicFramePr>
+              <a:graphicFrameLocks xmlns:a="http://schemas.openxmlformats.org/drawingml/2006/main" noChangeAspect="1"/>
+            </wp:cNvGraphicFramePr>
             <a:graphic xmlns:a="http://schemas.openxmlformats.org/drawingml/2006/main">
               <a:graphicData uri="http://schemas.openxmlformats.org/drawingml/2006/picture">
                 <pic:pic xmlns:pic="http://schemas.openxmlformats.org/drawingml/2006/picture">
                   <pic:nvPicPr>
-                    <pic:cNvPr id="0" name="image7.png"/>
-                    <pic:cNvPicPr preferRelativeResize="0"/>
+                    <pic:cNvPr id="1119962607" name="Imagem 1119962607"/>
+                    <pic:cNvPicPr/>
                   </pic:nvPicPr>
                   <pic:blipFill>
-                    <a:blip r:embed="rId10"/>
-                    <a:srcRect/>
+                    <a:blip r:embed="rId10">
+                      <a:extLst>
+                        <a:ext uri="{28A0092B-C50C-407E-A947-70E740481C1C}">
+                          <a14:useLocalDpi xmlns:a14="http://schemas.microsoft.com/office/drawing/2010/main" val="0"/>
+                        </a:ext>
+                      </a:extLst>
+                    </a:blip>
                     <a:stretch>
                       <a:fillRect/>
                     </a:stretch>
@@ -4681,12 +4759,11 @@
                   <pic:spPr>
                     <a:xfrm>
                       <a:off x="0" y="0"/>
-                      <a:ext cx="6119820" cy="2933700"/>
+                      <a:ext cx="6120130" cy="4713605"/>
                     </a:xfrm>
                     <a:prstGeom prst="rect">
                       <a:avLst/>
                     </a:prstGeom>
-                    <a:ln/>
                   </pic:spPr>
                 </pic:pic>
               </a:graphicData>
@@ -4698,7 +4775,7 @@
     <w:p>
       <w:pPr>
         <w:spacing w:line="240" w:lineRule="auto"/>
-        <w:jc w:val="center"/>
+        <w:ind w:left="1440" w:firstLine="720"/>
         <w:rPr>
           <w:sz w:val="24"/>
           <w:szCs w:val="24"/>
@@ -5125,7 +5202,6 @@
                 <w:sz w:val="24"/>
                 <w:szCs w:val="24"/>
               </w:rPr>
-              <w:lastRenderedPageBreak/>
               <w:t>Ações do Ator</w:t>
             </w:r>
           </w:p>
@@ -5204,7 +5280,15 @@
                 <w:sz w:val="24"/>
                 <w:szCs w:val="24"/>
               </w:rPr>
-              <w:t xml:space="preserve"> e digita suas informações.</w:t>
+              <w:t xml:space="preserve"> e digita suas </w:t>
+            </w:r>
+            <w:r>
+              <w:rPr>
+                <w:sz w:val="24"/>
+                <w:szCs w:val="24"/>
+              </w:rPr>
+              <w:lastRenderedPageBreak/>
+              <w:t>informações.</w:t>
             </w:r>
           </w:p>
         </w:tc>
@@ -5622,7 +5706,14 @@
           <w:sz w:val="24"/>
           <w:szCs w:val="24"/>
         </w:rPr>
-        <w:t xml:space="preserve"> Protótipo da Tela de Entrega de Selos</w:t>
+        <w:t xml:space="preserve"> Protótipo da Tela de </w:t>
+      </w:r>
+      <w:r>
+        <w:rPr>
+          <w:sz w:val="24"/>
+          <w:szCs w:val="24"/>
+        </w:rPr>
+        <w:t>Login</w:t>
       </w:r>
     </w:p>
     <w:p>
@@ -5692,8 +5783,31 @@
                 <w:sz w:val="24"/>
                 <w:szCs w:val="24"/>
               </w:rPr>
-              <w:lastRenderedPageBreak/>
-              <w:t>UC005 - Consultar Dados por Selo/Placa</w:t>
+              <w:t xml:space="preserve">UC005 </w:t>
+            </w:r>
+            <w:r>
+              <w:rPr>
+                <w:b/>
+                <w:sz w:val="24"/>
+                <w:szCs w:val="24"/>
+              </w:rPr>
+              <w:t>–</w:t>
+            </w:r>
+            <w:r>
+              <w:rPr>
+                <w:b/>
+                <w:sz w:val="24"/>
+                <w:szCs w:val="24"/>
+              </w:rPr>
+              <w:t xml:space="preserve"> </w:t>
+            </w:r>
+            <w:r>
+              <w:rPr>
+                <w:b/>
+                <w:sz w:val="24"/>
+                <w:szCs w:val="24"/>
+              </w:rPr>
+              <w:t>Gerenciar Tarefas</w:t>
             </w:r>
           </w:p>
         </w:tc>
@@ -5739,7 +5853,14 @@
           <w:sz w:val="24"/>
           <w:szCs w:val="24"/>
         </w:rPr>
-        <w:t>RF005</w:t>
+        <w:t>RF00</w:t>
+      </w:r>
+      <w:r>
+        <w:rPr>
+          <w:sz w:val="24"/>
+          <w:szCs w:val="24"/>
+        </w:rPr>
+        <w:t>2</w:t>
       </w:r>
     </w:p>
     <w:p>
@@ -5757,6 +5878,7 @@
           <w:sz w:val="24"/>
           <w:szCs w:val="24"/>
         </w:rPr>
+        <w:lastRenderedPageBreak/>
         <w:t xml:space="preserve">Ator Principal: </w:t>
       </w:r>
       <w:r>
@@ -5764,7 +5886,7 @@
           <w:sz w:val="24"/>
           <w:szCs w:val="24"/>
         </w:rPr>
-        <w:t>Colaborador da Recepção ou Colaborador da Prefeitura.</w:t>
+        <w:t>Usuário</w:t>
       </w:r>
     </w:p>
     <w:p>
@@ -5791,6 +5913,13 @@
         </w:rPr>
         <w:t xml:space="preserve"> -</w:t>
       </w:r>
+      <w:r>
+        <w:rPr>
+          <w:sz w:val="24"/>
+          <w:szCs w:val="24"/>
+        </w:rPr>
+        <w:t xml:space="preserve"> </w:t>
+      </w:r>
     </w:p>
     <w:p>
       <w:pPr>
@@ -5799,6 +5928,7 @@
         <w:rPr>
           <w:sz w:val="24"/>
           <w:szCs w:val="24"/>
+          <w:u w:val="single"/>
         </w:rPr>
       </w:pPr>
       <w:r>
@@ -5814,23 +5944,49 @@
           <w:sz w:val="24"/>
           <w:szCs w:val="24"/>
         </w:rPr>
-        <w:t xml:space="preserve">Este caso de uso descreve as etapas percorridas por um(a) Colaborador(a) da Recepção </w:t>
-      </w:r>
-      <w:proofErr w:type="gramStart"/>
-      <w:r>
-        <w:rPr>
-          <w:sz w:val="24"/>
-          <w:szCs w:val="24"/>
-        </w:rPr>
-        <w:t>ou  Colaborador</w:t>
-      </w:r>
-      <w:proofErr w:type="gramEnd"/>
-      <w:r>
-        <w:rPr>
-          <w:sz w:val="24"/>
-          <w:szCs w:val="24"/>
-        </w:rPr>
-        <w:t>(a) da Prefeitura para realizar consulta aos dados cadastrados na base de dados do sistema.</w:t>
+        <w:t>Este caso de uso descreve as etapas percorridas por um</w:t>
+      </w:r>
+      <w:r>
+        <w:rPr>
+          <w:sz w:val="24"/>
+          <w:szCs w:val="24"/>
+        </w:rPr>
+        <w:t xml:space="preserve"> Usuário ao entrar no sistema</w:t>
+      </w:r>
+      <w:r>
+        <w:rPr>
+          <w:sz w:val="24"/>
+          <w:szCs w:val="24"/>
+        </w:rPr>
+        <w:t xml:space="preserve"> para </w:t>
+      </w:r>
+      <w:r>
+        <w:rPr>
+          <w:sz w:val="24"/>
+          <w:szCs w:val="24"/>
+        </w:rPr>
+        <w:t>adicionar, editar ou remover tarefas</w:t>
+      </w:r>
+      <w:r>
+        <w:rPr>
+          <w:sz w:val="24"/>
+          <w:szCs w:val="24"/>
+        </w:rPr>
+        <w:t xml:space="preserve"> cadastrad</w:t>
+      </w:r>
+      <w:r>
+        <w:rPr>
+          <w:sz w:val="24"/>
+          <w:szCs w:val="24"/>
+        </w:rPr>
+        <w:t>a</w:t>
+      </w:r>
+      <w:r>
+        <w:rPr>
+          <w:sz w:val="24"/>
+          <w:szCs w:val="24"/>
+        </w:rPr>
+        <w:t>s na base de dados do sistema.</w:t>
       </w:r>
     </w:p>
     <w:p>
@@ -5855,7 +6011,14 @@
           <w:sz w:val="24"/>
           <w:szCs w:val="24"/>
         </w:rPr>
-        <w:t>O (A) Colaborador da Recepção ou Colaborador da Prefeitura deverão estar logados no Sistema de Selos de Estacionamento.</w:t>
+        <w:t>O usuário deve estar logado no sistema</w:t>
+      </w:r>
+      <w:r>
+        <w:rPr>
+          <w:sz w:val="24"/>
+          <w:szCs w:val="24"/>
+        </w:rPr>
+        <w:t xml:space="preserve"> e deve acessar a tela de tarefas.</w:t>
       </w:r>
     </w:p>
     <w:p>
@@ -5880,7 +6043,21 @@
           <w:sz w:val="24"/>
           <w:szCs w:val="24"/>
         </w:rPr>
-        <w:t>Após a execução deste caso de uso teremos todos os dados do condutor e do veículo associados ao selo ou a placa do veículo.</w:t>
+        <w:t xml:space="preserve">O sistema reflete as alterações realizadas no </w:t>
+      </w:r>
+      <w:r>
+        <w:rPr>
+          <w:sz w:val="24"/>
+          <w:szCs w:val="24"/>
+        </w:rPr>
+        <w:t>gerenciador de tarefas atuais do usuário</w:t>
+      </w:r>
+      <w:r>
+        <w:rPr>
+          <w:sz w:val="24"/>
+          <w:szCs w:val="24"/>
+        </w:rPr>
+        <w:t>, caso existam.</w:t>
       </w:r>
     </w:p>
     <w:p>
@@ -6015,7 +6192,21 @@
                 <w:sz w:val="24"/>
                 <w:szCs w:val="24"/>
               </w:rPr>
-              <w:t>1. O usuário, colaborador da Recepção ou colaborador da Prefeitura, acessa a Tela de Consultar Dados por Selo/Placa.</w:t>
+              <w:t xml:space="preserve">1. O usuário, </w:t>
+            </w:r>
+            <w:r>
+              <w:rPr>
+                <w:sz w:val="24"/>
+                <w:szCs w:val="24"/>
+              </w:rPr>
+              <w:t>acessa a tela de gerenciar tarefas do sistema</w:t>
+            </w:r>
+            <w:r>
+              <w:rPr>
+                <w:sz w:val="24"/>
+                <w:szCs w:val="24"/>
+              </w:rPr>
+              <w:t>.</w:t>
             </w:r>
           </w:p>
         </w:tc>
@@ -6096,7 +6287,7 @@
                 <w:sz w:val="24"/>
                 <w:szCs w:val="24"/>
               </w:rPr>
-              <w:t>2. Ao carregar a Tela, o Sistema apresenta dois campos para pesquisa: Selo e Placa do Veículo. O usuário deverá selecionar uma das duas opções.</w:t>
+              <w:t>2. O sistema exibe a tela com as seguintes opções – Adicionar, editar, excluir, filtrar por grupo ou outras características.</w:t>
             </w:r>
           </w:p>
         </w:tc>
@@ -6128,7 +6319,56 @@
                 <w:sz w:val="24"/>
                 <w:szCs w:val="24"/>
               </w:rPr>
-              <w:t xml:space="preserve">3. O usuário deverá, após selecionar sua opção de pesquisa, informar o número do selo ou a placa do veículo e em seguida, clicar em Pesquisar. </w:t>
+              <w:t xml:space="preserve">3. O usuário </w:t>
+            </w:r>
+            <w:r>
+              <w:rPr>
+                <w:sz w:val="24"/>
+                <w:szCs w:val="24"/>
+              </w:rPr>
+              <w:t xml:space="preserve">pode </w:t>
+            </w:r>
+            <w:r>
+              <w:rPr>
+                <w:sz w:val="24"/>
+                <w:szCs w:val="24"/>
+              </w:rPr>
+              <w:t>selecionar</w:t>
+            </w:r>
+            <w:r>
+              <w:rPr>
+                <w:sz w:val="24"/>
+                <w:szCs w:val="24"/>
+              </w:rPr>
+              <w:t xml:space="preserve"> alguma das</w:t>
+            </w:r>
+            <w:r>
+              <w:rPr>
+                <w:sz w:val="24"/>
+                <w:szCs w:val="24"/>
+              </w:rPr>
+              <w:t xml:space="preserve"> opç</w:t>
+            </w:r>
+            <w:r>
+              <w:rPr>
+                <w:sz w:val="24"/>
+                <w:szCs w:val="24"/>
+              </w:rPr>
+              <w:t>ões</w:t>
+            </w:r>
+            <w:r>
+              <w:rPr>
+                <w:sz w:val="24"/>
+                <w:szCs w:val="24"/>
+              </w:rPr>
+              <w:t xml:space="preserve"> </w:t>
+            </w:r>
+            <w:r>
+              <w:rPr>
+                <w:sz w:val="24"/>
+                <w:szCs w:val="24"/>
+              </w:rPr>
+              <w:t>concedidas pelo sistema, além de poder filtrar as tarefas e realizar alterações.</w:t>
             </w:r>
           </w:p>
         </w:tc>
@@ -6206,7 +6446,14 @@
                 <w:sz w:val="24"/>
                 <w:szCs w:val="24"/>
               </w:rPr>
-              <w:t>4. O sistema retorna os dados do Condutor e do Veículo associado ao Selo ou a placa informada. É apresentada também informação sobre a situação do Selo. Nesta tela somente Selos cujo os pedidos foram deferidos são apresentados.</w:t>
+              <w:t xml:space="preserve">4. O sistema </w:t>
+            </w:r>
+            <w:r>
+              <w:rPr>
+                <w:sz w:val="24"/>
+                <w:szCs w:val="24"/>
+              </w:rPr>
+              <w:t>reflete as alterações as imprimindo em uma tabela na própria tela de gerenciar tarefas e envia os dados ao banco de dados.</w:t>
             </w:r>
           </w:p>
         </w:tc>
@@ -6214,44 +6461,6 @@
     </w:tbl>
     <w:p>
       <w:pPr>
-        <w:spacing w:before="240" w:after="60" w:line="240" w:lineRule="auto"/>
-        <w:jc w:val="both"/>
-        <w:rPr>
-          <w:b/>
-          <w:sz w:val="24"/>
-          <w:szCs w:val="24"/>
-        </w:rPr>
-      </w:pPr>
-      <w:r>
-        <w:rPr>
-          <w:b/>
-          <w:sz w:val="24"/>
-          <w:szCs w:val="24"/>
-        </w:rPr>
-        <w:t>Fluxo Alternativo:</w:t>
-      </w:r>
-    </w:p>
-    <w:p>
-      <w:pPr>
-        <w:spacing w:before="240" w:after="60" w:line="240" w:lineRule="auto"/>
-        <w:jc w:val="both"/>
-        <w:rPr>
-          <w:b/>
-          <w:sz w:val="24"/>
-          <w:szCs w:val="24"/>
-        </w:rPr>
-      </w:pPr>
-      <w:r>
-        <w:rPr>
-          <w:b/>
-          <w:sz w:val="24"/>
-          <w:szCs w:val="24"/>
-        </w:rPr>
-        <w:t>4.1 Verificação do retorno dos dados</w:t>
-      </w:r>
-    </w:p>
-    <w:p>
-      <w:pPr>
         <w:spacing w:line="240" w:lineRule="auto"/>
         <w:jc w:val="both"/>
         <w:rPr>
@@ -6259,81 +6468,10 @@
           <w:szCs w:val="24"/>
         </w:rPr>
       </w:pPr>
-      <w:r>
-        <w:rPr>
-          <w:sz w:val="24"/>
-          <w:szCs w:val="24"/>
-        </w:rPr>
-        <w:t>Caso não existam informações sobre o selo ou a placa informada, o sistema deverá informar o usuário através de uma mensagem: “Selo ou Placa não localizados no Sistema.”</w:t>
-      </w:r>
-    </w:p>
-    <w:p>
-      <w:pPr>
-        <w:spacing w:before="240" w:after="60" w:line="240" w:lineRule="auto"/>
-        <w:jc w:val="both"/>
-        <w:rPr>
-          <w:b/>
-          <w:sz w:val="24"/>
-          <w:szCs w:val="24"/>
-        </w:rPr>
-      </w:pPr>
-      <w:r>
-        <w:rPr>
-          <w:b/>
-          <w:sz w:val="24"/>
-          <w:szCs w:val="24"/>
-        </w:rPr>
-        <w:t xml:space="preserve">5.1 Situação do Pedido diferente </w:t>
-      </w:r>
-      <w:proofErr w:type="gramStart"/>
-      <w:r>
-        <w:rPr>
-          <w:b/>
-          <w:sz w:val="24"/>
-          <w:szCs w:val="24"/>
-        </w:rPr>
-        <w:t>de Deferido</w:t>
-      </w:r>
-      <w:proofErr w:type="gramEnd"/>
     </w:p>
     <w:p>
       <w:pPr>
         <w:spacing w:line="240" w:lineRule="auto"/>
-        <w:jc w:val="both"/>
-        <w:rPr>
-          <w:sz w:val="24"/>
-          <w:szCs w:val="24"/>
-        </w:rPr>
-      </w:pPr>
-      <w:r>
-        <w:rPr>
-          <w:sz w:val="24"/>
-          <w:szCs w:val="24"/>
-        </w:rPr>
-        <w:t xml:space="preserve">Caso o Selo não tenha sido gerado em função do pedido estar em análise ou indeferido, a consulta não retorne dados, nem através do Selo ou através da Placa do Veículo. Desta forma o usuário </w:t>
-      </w:r>
-      <w:r>
-        <w:rPr>
-          <w:sz w:val="24"/>
-          <w:szCs w:val="24"/>
-        </w:rPr>
-        <w:lastRenderedPageBreak/>
-        <w:t>deverá receber a informação do sistema através da mensagem: “Consulta não retornou dados. Verifique a situação do pedido deste Condutor.”</w:t>
-      </w:r>
-    </w:p>
-    <w:p>
-      <w:pPr>
-        <w:spacing w:line="240" w:lineRule="auto"/>
-        <w:jc w:val="both"/>
-        <w:rPr>
-          <w:sz w:val="24"/>
-          <w:szCs w:val="24"/>
-        </w:rPr>
-      </w:pPr>
-    </w:p>
-    <w:p>
-      <w:pPr>
-        <w:spacing w:line="240" w:lineRule="auto"/>
         <w:rPr>
           <w:b/>
         </w:rPr>
@@ -6356,21 +6494,28 @@
           <w:noProof/>
         </w:rPr>
         <w:drawing>
-          <wp:inline distT="114300" distB="114300" distL="114300" distR="114300" wp14:anchorId="75D9295F" wp14:editId="271517FA">
-            <wp:extent cx="5915025" cy="2828925"/>
-            <wp:effectExtent l="0" t="0" r="0" b="0"/>
-            <wp:docPr id="4" name="image2.png"/>
-            <wp:cNvGraphicFramePr/>
+          <wp:inline distT="0" distB="0" distL="0" distR="0" wp14:anchorId="68CB2787" wp14:editId="221CF68F">
+            <wp:extent cx="6120130" cy="3066415"/>
+            <wp:effectExtent l="0" t="0" r="0" b="635"/>
+            <wp:docPr id="1993275048" name="Imagem 3"/>
+            <wp:cNvGraphicFramePr>
+              <a:graphicFrameLocks xmlns:a="http://schemas.openxmlformats.org/drawingml/2006/main" noChangeAspect="1"/>
+            </wp:cNvGraphicFramePr>
             <a:graphic xmlns:a="http://schemas.openxmlformats.org/drawingml/2006/main">
               <a:graphicData uri="http://schemas.openxmlformats.org/drawingml/2006/picture">
                 <pic:pic xmlns:pic="http://schemas.openxmlformats.org/drawingml/2006/picture">
                   <pic:nvPicPr>
-                    <pic:cNvPr id="0" name="image2.png"/>
-                    <pic:cNvPicPr preferRelativeResize="0"/>
+                    <pic:cNvPr id="1993275048" name="Imagem 1993275048"/>
+                    <pic:cNvPicPr/>
                   </pic:nvPicPr>
                   <pic:blipFill>
-                    <a:blip r:embed="rId12"/>
-                    <a:srcRect/>
+                    <a:blip r:embed="rId12">
+                      <a:extLst>
+                        <a:ext uri="{28A0092B-C50C-407E-A947-70E740481C1C}">
+                          <a14:useLocalDpi xmlns:a14="http://schemas.microsoft.com/office/drawing/2010/main" val="0"/>
+                        </a:ext>
+                      </a:extLst>
+                    </a:blip>
                     <a:stretch>
                       <a:fillRect/>
                     </a:stretch>
@@ -6378,12 +6523,11 @@
                   <pic:spPr>
                     <a:xfrm>
                       <a:off x="0" y="0"/>
-                      <a:ext cx="5915025" cy="2828925"/>
+                      <a:ext cx="6120130" cy="3066415"/>
                     </a:xfrm>
                     <a:prstGeom prst="rect">
                       <a:avLst/>
                     </a:prstGeom>
-                    <a:ln/>
                   </pic:spPr>
                 </pic:pic>
               </a:graphicData>
@@ -6391,16 +6535,6 @@
           </wp:inline>
         </w:drawing>
       </w:r>
-    </w:p>
-    <w:p>
-      <w:pPr>
-        <w:spacing w:line="240" w:lineRule="auto"/>
-        <w:jc w:val="center"/>
-        <w:rPr>
-          <w:sz w:val="24"/>
-          <w:szCs w:val="24"/>
-        </w:rPr>
-      </w:pPr>
       <w:r>
         <w:rPr>
           <w:b/>
@@ -6414,7 +6548,14 @@
           <w:sz w:val="24"/>
           <w:szCs w:val="24"/>
         </w:rPr>
-        <w:t xml:space="preserve"> Protótipo da Tela de Consulta por Selo/Placa</w:t>
+        <w:t xml:space="preserve"> Protótipo da Tela de </w:t>
+      </w:r>
+      <w:r>
+        <w:rPr>
+          <w:sz w:val="24"/>
+          <w:szCs w:val="24"/>
+        </w:rPr>
+        <w:t>Gerenciar Tarefas</w:t>
       </w:r>
     </w:p>
     <w:p>
@@ -6475,7 +6616,31 @@
                 <w:sz w:val="24"/>
                 <w:szCs w:val="24"/>
               </w:rPr>
-              <w:t>UC006 - Emitir Relatório de Dados Cadastrados</w:t>
+              <w:t xml:space="preserve">UC006 </w:t>
+            </w:r>
+            <w:r>
+              <w:rPr>
+                <w:b/>
+                <w:sz w:val="24"/>
+                <w:szCs w:val="24"/>
+              </w:rPr>
+              <w:t>–</w:t>
+            </w:r>
+            <w:r>
+              <w:rPr>
+                <w:b/>
+                <w:sz w:val="24"/>
+                <w:szCs w:val="24"/>
+              </w:rPr>
+              <w:t xml:space="preserve"> </w:t>
+            </w:r>
+            <w:r>
+              <w:rPr>
+                <w:b/>
+                <w:sz w:val="24"/>
+                <w:szCs w:val="24"/>
+              </w:rPr>
+              <w:t>Adicionar Tarefas</w:t>
             </w:r>
           </w:p>
         </w:tc>
@@ -6521,7 +6686,14 @@
           <w:sz w:val="24"/>
           <w:szCs w:val="24"/>
         </w:rPr>
-        <w:t>RF006</w:t>
+        <w:t>RF00</w:t>
+      </w:r>
+      <w:r>
+        <w:rPr>
+          <w:sz w:val="24"/>
+          <w:szCs w:val="24"/>
+        </w:rPr>
+        <w:t>2</w:t>
       </w:r>
     </w:p>
     <w:p>
@@ -6546,7 +6718,7 @@
           <w:sz w:val="24"/>
           <w:szCs w:val="24"/>
         </w:rPr>
-        <w:t>Colaborador da Prefeitura.</w:t>
+        <w:t>Usuário</w:t>
       </w:r>
     </w:p>
     <w:p>
@@ -6596,7 +6768,14 @@
           <w:sz w:val="24"/>
           <w:szCs w:val="24"/>
         </w:rPr>
-        <w:t>Este caso de uso descreve as etapas percorridas por um(a) Colaborador(a) da Prefeitura para emitir relatório dos dados cadastrados (condutor, veículo e selos) na base de dados do sistema.</w:t>
+        <w:t>Este caso de uso descreve as etapas percorridas por um</w:t>
+      </w:r>
+      <w:r>
+        <w:rPr>
+          <w:sz w:val="24"/>
+          <w:szCs w:val="24"/>
+        </w:rPr>
+        <w:t xml:space="preserve"> usuário para adicionar uma tarefa em sua lista de tarefas.</w:t>
       </w:r>
     </w:p>
     <w:p>
@@ -6621,7 +6800,21 @@
           <w:sz w:val="24"/>
           <w:szCs w:val="24"/>
         </w:rPr>
-        <w:t>O (A) Colaborador(a) da Prefeitura deverá estar logado no Sistema de Selos de Estacionamento.</w:t>
+        <w:t xml:space="preserve">O </w:t>
+      </w:r>
+      <w:r>
+        <w:rPr>
+          <w:sz w:val="24"/>
+          <w:szCs w:val="24"/>
+        </w:rPr>
+        <w:t>usuário deve estar logado</w:t>
+      </w:r>
+      <w:r>
+        <w:rPr>
+          <w:sz w:val="24"/>
+          <w:szCs w:val="24"/>
+        </w:rPr>
+        <w:t xml:space="preserve"> e na tela de gerenciar tarefas</w:t>
       </w:r>
     </w:p>
     <w:p>
@@ -6646,7 +6839,14 @@
           <w:sz w:val="24"/>
           <w:szCs w:val="24"/>
         </w:rPr>
-        <w:t>Após a execução deste caso de uso teremos a emissão de um relatório com dados cadastrados dos condutores, veículos e selos.</w:t>
+        <w:t xml:space="preserve">Após a execução deste caso de uso teremos a </w:t>
+      </w:r>
+      <w:r>
+        <w:rPr>
+          <w:sz w:val="24"/>
+          <w:szCs w:val="24"/>
+        </w:rPr>
+        <w:t>atualização da tabela de tarefas.</w:t>
       </w:r>
     </w:p>
     <w:p>
@@ -6671,7 +6871,7 @@
     <w:tbl>
       <w:tblPr>
         <w:tblStyle w:val="ab"/>
-        <w:tblW w:w="10065" w:type="dxa"/>
+        <w:tblW w:w="10063" w:type="dxa"/>
         <w:tblInd w:w="-165" w:type="dxa"/>
         <w:tblBorders>
           <w:top w:val="single" w:sz="8" w:space="0" w:color="000000"/>
@@ -6685,13 +6885,16 @@
         <w:tblLook w:val="0600" w:firstRow="0" w:lastRow="0" w:firstColumn="0" w:lastColumn="0" w:noHBand="1" w:noVBand="1"/>
       </w:tblPr>
       <w:tblGrid>
-        <w:gridCol w:w="5265"/>
-        <w:gridCol w:w="4800"/>
+        <w:gridCol w:w="5264"/>
+        <w:gridCol w:w="4799"/>
       </w:tblGrid>
       <w:tr>
-        <w:tc>
-          <w:tcPr>
-            <w:tcW w:w="5265" w:type="dxa"/>
+        <w:trPr>
+          <w:trHeight w:val="235"/>
+        </w:trPr>
+        <w:tc>
+          <w:tcPr>
+            <w:tcW w:w="5264" w:type="dxa"/>
             <w:shd w:val="clear" w:color="auto" w:fill="auto"/>
             <w:tcMar>
               <w:top w:w="100" w:type="dxa"/>
@@ -6723,7 +6926,7 @@
         </w:tc>
         <w:tc>
           <w:tcPr>
-            <w:tcW w:w="4800" w:type="dxa"/>
+            <w:tcW w:w="4799" w:type="dxa"/>
             <w:shd w:val="clear" w:color="auto" w:fill="auto"/>
             <w:tcMar>
               <w:top w:w="100" w:type="dxa"/>
@@ -6755,9 +6958,12 @@
         </w:tc>
       </w:tr>
       <w:tr>
-        <w:tc>
-          <w:tcPr>
-            <w:tcW w:w="5265" w:type="dxa"/>
+        <w:trPr>
+          <w:trHeight w:val="235"/>
+        </w:trPr>
+        <w:tc>
+          <w:tcPr>
+            <w:tcW w:w="5264" w:type="dxa"/>
             <w:shd w:val="clear" w:color="auto" w:fill="auto"/>
             <w:tcMar>
               <w:top w:w="100" w:type="dxa"/>
@@ -6781,13 +6987,41 @@
                 <w:sz w:val="24"/>
                 <w:szCs w:val="24"/>
               </w:rPr>
-              <w:t>1. O colaborador da Prefeitura, acessa a Tela de Emissão de Relatório de Dados Cadastrados.</w:t>
-            </w:r>
-          </w:p>
-        </w:tc>
-        <w:tc>
-          <w:tcPr>
-            <w:tcW w:w="4800" w:type="dxa"/>
+              <w:t xml:space="preserve">1. O </w:t>
+            </w:r>
+            <w:r>
+              <w:rPr>
+                <w:sz w:val="24"/>
+                <w:szCs w:val="24"/>
+              </w:rPr>
+              <w:t>usuário</w:t>
+            </w:r>
+            <w:r>
+              <w:rPr>
+                <w:sz w:val="24"/>
+                <w:szCs w:val="24"/>
+              </w:rPr>
+              <w:t xml:space="preserve">, acessa a Tela de </w:t>
+            </w:r>
+            <w:r>
+              <w:rPr>
+                <w:sz w:val="24"/>
+                <w:szCs w:val="24"/>
+              </w:rPr>
+              <w:t>Tarefas</w:t>
+            </w:r>
+            <w:r>
+              <w:rPr>
+                <w:sz w:val="24"/>
+                <w:szCs w:val="24"/>
+              </w:rPr>
+              <w:t>.</w:t>
+            </w:r>
+          </w:p>
+        </w:tc>
+        <w:tc>
+          <w:tcPr>
+            <w:tcW w:w="4799" w:type="dxa"/>
             <w:shd w:val="clear" w:color="auto" w:fill="auto"/>
             <w:tcMar>
               <w:top w:w="100" w:type="dxa"/>
@@ -6811,11 +7045,11 @@
       </w:tr>
       <w:tr>
         <w:trPr>
-          <w:trHeight w:val="765"/>
+          <w:trHeight w:val="631"/>
         </w:trPr>
         <w:tc>
           <w:tcPr>
-            <w:tcW w:w="5265" w:type="dxa"/>
+            <w:tcW w:w="5264" w:type="dxa"/>
             <w:shd w:val="clear" w:color="auto" w:fill="auto"/>
             <w:tcMar>
               <w:top w:w="100" w:type="dxa"/>
@@ -6838,7 +7072,7 @@
         </w:tc>
         <w:tc>
           <w:tcPr>
-            <w:tcW w:w="4800" w:type="dxa"/>
+            <w:tcW w:w="4799" w:type="dxa"/>
             <w:shd w:val="clear" w:color="auto" w:fill="auto"/>
             <w:tcMar>
               <w:top w:w="100" w:type="dxa"/>
@@ -6862,15 +7096,32 @@
                 <w:sz w:val="24"/>
                 <w:szCs w:val="24"/>
               </w:rPr>
-              <w:t>2. Ao carregar a Tela, o Sistema apresenta três opções de relatórios: Condutores, Veículos e Selos. O usuário deverá selecionar uma das três opções. A tela oferece ainda opções de montar o relatório a partir de um período de datas e por ordem alfabética e de cadastro.</w:t>
+              <w:t>2. Ao carregar a Tela, o Sistema apresenta três opções de relatórios:</w:t>
+            </w:r>
+            <w:r>
+              <w:rPr>
+                <w:sz w:val="24"/>
+                <w:szCs w:val="24"/>
+              </w:rPr>
+              <w:t xml:space="preserve"> Adicionar, Editar e remover</w:t>
+            </w:r>
+            <w:r>
+              <w:rPr>
+                <w:sz w:val="24"/>
+                <w:szCs w:val="24"/>
+              </w:rPr>
+              <w:t xml:space="preserve">. </w:t>
             </w:r>
           </w:p>
         </w:tc>
       </w:tr>
       <w:tr>
-        <w:tc>
-          <w:tcPr>
-            <w:tcW w:w="5265" w:type="dxa"/>
+        <w:trPr>
+          <w:trHeight w:val="235"/>
+        </w:trPr>
+        <w:tc>
+          <w:tcPr>
+            <w:tcW w:w="5264" w:type="dxa"/>
             <w:shd w:val="clear" w:color="auto" w:fill="auto"/>
             <w:tcMar>
               <w:top w:w="100" w:type="dxa"/>
@@ -6894,13 +7145,34 @@
                 <w:sz w:val="24"/>
                 <w:szCs w:val="24"/>
               </w:rPr>
-              <w:t xml:space="preserve">3. O usuário deverá, após selecionar suas opções de relatório, clicar no botão Gerar Relatório. </w:t>
-            </w:r>
-          </w:p>
-        </w:tc>
-        <w:tc>
-          <w:tcPr>
-            <w:tcW w:w="4800" w:type="dxa"/>
+              <w:t>3.</w:t>
+            </w:r>
+            <w:r>
+              <w:rPr>
+                <w:sz w:val="24"/>
+                <w:szCs w:val="24"/>
+              </w:rPr>
+              <w:t xml:space="preserve"> </w:t>
+            </w:r>
+            <w:r>
+              <w:rPr>
+                <w:sz w:val="24"/>
+                <w:szCs w:val="24"/>
+              </w:rPr>
+              <w:t>O usuário deverá selecionar a opção de adicionar.</w:t>
+            </w:r>
+            <w:r>
+              <w:rPr>
+                <w:sz w:val="24"/>
+                <w:szCs w:val="24"/>
+              </w:rPr>
+              <w:t xml:space="preserve"> </w:t>
+            </w:r>
+          </w:p>
+        </w:tc>
+        <w:tc>
+          <w:tcPr>
+            <w:tcW w:w="4799" w:type="dxa"/>
             <w:shd w:val="clear" w:color="auto" w:fill="auto"/>
             <w:tcMar>
               <w:top w:w="100" w:type="dxa"/>
@@ -6923,9 +7195,12 @@
         </w:tc>
       </w:tr>
       <w:tr>
-        <w:tc>
-          <w:tcPr>
-            <w:tcW w:w="5265" w:type="dxa"/>
+        <w:trPr>
+          <w:trHeight w:val="482"/>
+        </w:trPr>
+        <w:tc>
+          <w:tcPr>
+            <w:tcW w:w="5264" w:type="dxa"/>
             <w:shd w:val="clear" w:color="auto" w:fill="auto"/>
             <w:tcMar>
               <w:top w:w="100" w:type="dxa"/>
@@ -6945,10 +7220,32 @@
               </w:rPr>
             </w:pPr>
           </w:p>
-        </w:tc>
-        <w:tc>
-          <w:tcPr>
-            <w:tcW w:w="4800" w:type="dxa"/>
+          <w:p>
+            <w:pPr>
+              <w:widowControl w:val="0"/>
+              <w:spacing w:after="0" w:line="240" w:lineRule="auto"/>
+              <w:jc w:val="both"/>
+              <w:rPr>
+                <w:sz w:val="24"/>
+                <w:szCs w:val="24"/>
+              </w:rPr>
+            </w:pPr>
+          </w:p>
+          <w:p>
+            <w:pPr>
+              <w:widowControl w:val="0"/>
+              <w:spacing w:after="0" w:line="240" w:lineRule="auto"/>
+              <w:jc w:val="both"/>
+              <w:rPr>
+                <w:sz w:val="24"/>
+                <w:szCs w:val="24"/>
+              </w:rPr>
+            </w:pPr>
+          </w:p>
+        </w:tc>
+        <w:tc>
+          <w:tcPr>
+            <w:tcW w:w="4799" w:type="dxa"/>
             <w:shd w:val="clear" w:color="auto" w:fill="auto"/>
             <w:tcMar>
               <w:top w:w="100" w:type="dxa"/>
@@ -6972,7 +7269,130 @@
                 <w:sz w:val="24"/>
                 <w:szCs w:val="24"/>
               </w:rPr>
-              <w:t>4. O sistema retorna os dados do relatório em um documento PDF contendo todos os dados existentes no banco de dados de acordo com a opção escolhida.</w:t>
+              <w:t xml:space="preserve">4. </w:t>
+            </w:r>
+            <w:r>
+              <w:rPr>
+                <w:sz w:val="24"/>
+                <w:szCs w:val="24"/>
+              </w:rPr>
+              <w:t>O sistema retorna os elementos necessários para que uma tarefa possa ser cadastrada.</w:t>
+            </w:r>
+          </w:p>
+        </w:tc>
+      </w:tr>
+      <w:tr>
+        <w:trPr>
+          <w:trHeight w:val="482"/>
+        </w:trPr>
+        <w:tc>
+          <w:tcPr>
+            <w:tcW w:w="5264" w:type="dxa"/>
+            <w:shd w:val="clear" w:color="auto" w:fill="auto"/>
+            <w:tcMar>
+              <w:top w:w="100" w:type="dxa"/>
+              <w:left w:w="100" w:type="dxa"/>
+              <w:bottom w:w="100" w:type="dxa"/>
+              <w:right w:w="100" w:type="dxa"/>
+            </w:tcMar>
+          </w:tcPr>
+          <w:p>
+            <w:pPr>
+              <w:widowControl w:val="0"/>
+              <w:spacing w:after="0" w:line="240" w:lineRule="auto"/>
+              <w:jc w:val="both"/>
+              <w:rPr>
+                <w:sz w:val="24"/>
+                <w:szCs w:val="24"/>
+              </w:rPr>
+            </w:pPr>
+            <w:r>
+              <w:rPr>
+                <w:sz w:val="24"/>
+                <w:szCs w:val="24"/>
+              </w:rPr>
+              <w:t>5. O usuário preenche todos os dados.</w:t>
+            </w:r>
+          </w:p>
+        </w:tc>
+        <w:tc>
+          <w:tcPr>
+            <w:tcW w:w="4799" w:type="dxa"/>
+            <w:shd w:val="clear" w:color="auto" w:fill="auto"/>
+            <w:tcMar>
+              <w:top w:w="100" w:type="dxa"/>
+              <w:left w:w="100" w:type="dxa"/>
+              <w:bottom w:w="100" w:type="dxa"/>
+              <w:right w:w="100" w:type="dxa"/>
+            </w:tcMar>
+          </w:tcPr>
+          <w:p>
+            <w:pPr>
+              <w:widowControl w:val="0"/>
+              <w:spacing w:after="0" w:line="240" w:lineRule="auto"/>
+              <w:jc w:val="both"/>
+              <w:rPr>
+                <w:sz w:val="24"/>
+                <w:szCs w:val="24"/>
+              </w:rPr>
+            </w:pPr>
+          </w:p>
+        </w:tc>
+      </w:tr>
+      <w:tr>
+        <w:trPr>
+          <w:trHeight w:val="482"/>
+        </w:trPr>
+        <w:tc>
+          <w:tcPr>
+            <w:tcW w:w="5264" w:type="dxa"/>
+            <w:shd w:val="clear" w:color="auto" w:fill="auto"/>
+            <w:tcMar>
+              <w:top w:w="100" w:type="dxa"/>
+              <w:left w:w="100" w:type="dxa"/>
+              <w:bottom w:w="100" w:type="dxa"/>
+              <w:right w:w="100" w:type="dxa"/>
+            </w:tcMar>
+          </w:tcPr>
+          <w:p>
+            <w:pPr>
+              <w:widowControl w:val="0"/>
+              <w:spacing w:after="0" w:line="240" w:lineRule="auto"/>
+              <w:jc w:val="both"/>
+              <w:rPr>
+                <w:sz w:val="24"/>
+                <w:szCs w:val="24"/>
+              </w:rPr>
+            </w:pPr>
+          </w:p>
+        </w:tc>
+        <w:tc>
+          <w:tcPr>
+            <w:tcW w:w="4799" w:type="dxa"/>
+            <w:shd w:val="clear" w:color="auto" w:fill="auto"/>
+            <w:tcMar>
+              <w:top w:w="100" w:type="dxa"/>
+              <w:left w:w="100" w:type="dxa"/>
+              <w:bottom w:w="100" w:type="dxa"/>
+              <w:right w:w="100" w:type="dxa"/>
+            </w:tcMar>
+          </w:tcPr>
+          <w:p>
+            <w:pPr>
+              <w:widowControl w:val="0"/>
+              <w:spacing w:after="0" w:line="240" w:lineRule="auto"/>
+              <w:jc w:val="both"/>
+              <w:rPr>
+                <w:sz w:val="24"/>
+                <w:szCs w:val="24"/>
+              </w:rPr>
+            </w:pPr>
+            <w:r>
+              <w:rPr>
+                <w:sz w:val="24"/>
+                <w:szCs w:val="24"/>
+              </w:rPr>
+              <w:t>6. Caso todos os elementos estejam preenchidos, o sistema adiciona a tarefa na lista de tarefas e envia os dados da tarefa ao banco de dados.</w:t>
             </w:r>
           </w:p>
         </w:tc>
@@ -7013,7 +7433,15 @@
           <w:sz w:val="24"/>
           <w:szCs w:val="24"/>
         </w:rPr>
-        <w:t>4.1 Verificação do retorno dos dados</w:t>
+        <w:t xml:space="preserve">4.1 </w:t>
+      </w:r>
+      <w:r>
+        <w:rPr>
+          <w:b/>
+          <w:sz w:val="24"/>
+          <w:szCs w:val="24"/>
+        </w:rPr>
+        <w:t>Usuário não preenche todos os campos</w:t>
       </w:r>
     </w:p>
     <w:p>
@@ -7030,7 +7458,7 @@
           <w:sz w:val="24"/>
           <w:szCs w:val="24"/>
         </w:rPr>
-        <w:t>Caso não existam informações sobre a opção escolhida (Condutor, Veículos ou Selos), o sistema deverá informar o usuário através de uma mensagem: “Dados não encontrados no banco de dados para a opção selecionada.”</w:t>
+        <w:t>Caso o usuário não tenha preenchido todos os campos, o sistema exibe uma mensagem pedindo para que o usuário os preencha e assim a tarefa poderá ser adicionada na lista de tarefas.</w:t>
       </w:r>
     </w:p>
     <w:p>
@@ -7038,51 +7466,57 @@
         <w:spacing w:line="240" w:lineRule="auto"/>
         <w:jc w:val="both"/>
         <w:rPr>
-          <w:sz w:val="24"/>
-          <w:szCs w:val="24"/>
-        </w:rPr>
-      </w:pPr>
+          <w:b/>
+          <w:sz w:val="24"/>
+          <w:szCs w:val="24"/>
+        </w:rPr>
+      </w:pPr>
+      <w:r>
+        <w:rPr>
+          <w:b/>
+          <w:sz w:val="24"/>
+          <w:szCs w:val="24"/>
+        </w:rPr>
+        <w:t>Protótipo da Tela referente ao Caso de Uso UC006</w:t>
+      </w:r>
     </w:p>
     <w:p>
       <w:pPr>
         <w:spacing w:line="240" w:lineRule="auto"/>
-        <w:rPr>
-          <w:b/>
-        </w:rPr>
-      </w:pPr>
-      <w:r>
-        <w:rPr>
-          <w:b/>
-          <w:sz w:val="24"/>
-          <w:szCs w:val="24"/>
-        </w:rPr>
-        <w:t>Protótipo da Tela referente ao Caso de Uso UC006</w:t>
-      </w:r>
-    </w:p>
-    <w:p>
-      <w:pPr>
-        <w:jc w:val="center"/>
-      </w:pPr>
-      <w:r>
-        <w:rPr>
+        <w:jc w:val="both"/>
+        <w:rPr>
+          <w:b/>
+        </w:rPr>
+      </w:pPr>
+      <w:r>
+        <w:rPr>
+          <w:b/>
           <w:noProof/>
         </w:rPr>
+        <w:lastRenderedPageBreak/>
         <w:drawing>
-          <wp:inline distT="114300" distB="114300" distL="114300" distR="114300" wp14:anchorId="6F458C09" wp14:editId="5A1A3AA4">
-            <wp:extent cx="3495675" cy="2505075"/>
-            <wp:effectExtent l="0" t="0" r="0" b="0"/>
-            <wp:docPr id="11" name="image16.png"/>
-            <wp:cNvGraphicFramePr/>
+          <wp:inline distT="0" distB="0" distL="0" distR="0" wp14:anchorId="4000FABD" wp14:editId="2651A0C8">
+            <wp:extent cx="6120130" cy="3616325"/>
+            <wp:effectExtent l="0" t="0" r="0" b="3175"/>
+            <wp:docPr id="881055290" name="Imagem 4"/>
+            <wp:cNvGraphicFramePr>
+              <a:graphicFrameLocks xmlns:a="http://schemas.openxmlformats.org/drawingml/2006/main" noChangeAspect="1"/>
+            </wp:cNvGraphicFramePr>
             <a:graphic xmlns:a="http://schemas.openxmlformats.org/drawingml/2006/main">
               <a:graphicData uri="http://schemas.openxmlformats.org/drawingml/2006/picture">
                 <pic:pic xmlns:pic="http://schemas.openxmlformats.org/drawingml/2006/picture">
                   <pic:nvPicPr>
-                    <pic:cNvPr id="0" name="image16.png"/>
-                    <pic:cNvPicPr preferRelativeResize="0"/>
+                    <pic:cNvPr id="881055290" name="Imagem 881055290"/>
+                    <pic:cNvPicPr/>
                   </pic:nvPicPr>
                   <pic:blipFill>
-                    <a:blip r:embed="rId13"/>
-                    <a:srcRect/>
+                    <a:blip r:embed="rId13">
+                      <a:extLst>
+                        <a:ext uri="{28A0092B-C50C-407E-A947-70E740481C1C}">
+                          <a14:useLocalDpi xmlns:a14="http://schemas.microsoft.com/office/drawing/2010/main" val="0"/>
+                        </a:ext>
+                      </a:extLst>
+                    </a:blip>
                     <a:stretch>
                       <a:fillRect/>
                     </a:stretch>
@@ -7090,12 +7524,11 @@
                   <pic:spPr>
                     <a:xfrm>
                       <a:off x="0" y="0"/>
-                      <a:ext cx="3495675" cy="2505075"/>
+                      <a:ext cx="6120130" cy="3616325"/>
                     </a:xfrm>
                     <a:prstGeom prst="rect">
                       <a:avLst/>
                     </a:prstGeom>
-                    <a:ln/>
                   </pic:spPr>
                 </pic:pic>
               </a:graphicData>
@@ -7106,6 +7539,11 @@
     </w:p>
     <w:p>
       <w:pPr>
+        <w:jc w:val="center"/>
+      </w:pPr>
+    </w:p>
+    <w:p>
+      <w:pPr>
         <w:spacing w:line="240" w:lineRule="auto"/>
         <w:jc w:val="center"/>
         <w:rPr>
@@ -7126,7 +7564,14 @@
           <w:sz w:val="24"/>
           <w:szCs w:val="24"/>
         </w:rPr>
-        <w:t xml:space="preserve"> Protótipo da Tela Emitir Relatório de Dados Cadastrados</w:t>
+        <w:t xml:space="preserve"> Protótipo da Tela </w:t>
+      </w:r>
+      <w:r>
+        <w:rPr>
+          <w:sz w:val="24"/>
+          <w:szCs w:val="24"/>
+        </w:rPr>
+        <w:t>Adicionar Tarefa</w:t>
       </w:r>
     </w:p>
     <w:p>
@@ -7208,7 +7653,31 @@
                 <w:sz w:val="24"/>
                 <w:szCs w:val="24"/>
               </w:rPr>
-              <w:t>UC007 - Login do Sistema</w:t>
+              <w:t xml:space="preserve">UC007 </w:t>
+            </w:r>
+            <w:r>
+              <w:rPr>
+                <w:b/>
+                <w:sz w:val="24"/>
+                <w:szCs w:val="24"/>
+              </w:rPr>
+              <w:t>–</w:t>
+            </w:r>
+            <w:r>
+              <w:rPr>
+                <w:b/>
+                <w:sz w:val="24"/>
+                <w:szCs w:val="24"/>
+              </w:rPr>
+              <w:t xml:space="preserve"> </w:t>
+            </w:r>
+            <w:r>
+              <w:rPr>
+                <w:b/>
+                <w:sz w:val="24"/>
+                <w:szCs w:val="24"/>
+              </w:rPr>
+              <w:t>Editar Tarefas</w:t>
             </w:r>
           </w:p>
         </w:tc>
@@ -7254,7 +7723,14 @@
           <w:sz w:val="24"/>
           <w:szCs w:val="24"/>
         </w:rPr>
-        <w:t>RF007</w:t>
+        <w:t>RF00</w:t>
+      </w:r>
+      <w:r>
+        <w:rPr>
+          <w:sz w:val="24"/>
+          <w:szCs w:val="24"/>
+        </w:rPr>
+        <w:t>2</w:t>
       </w:r>
     </w:p>
     <w:p>
@@ -7272,7 +7748,6 @@
           <w:sz w:val="24"/>
           <w:szCs w:val="24"/>
         </w:rPr>
-        <w:lastRenderedPageBreak/>
         <w:t xml:space="preserve">Ator Principal: </w:t>
       </w:r>
       <w:r>
@@ -7280,7 +7755,7 @@
           <w:sz w:val="24"/>
           <w:szCs w:val="24"/>
         </w:rPr>
-        <w:t>Colaborador da Recepção ou Colaborador da Prefeitura ou Administrador do Sistema.</w:t>
+        <w:t>Usuário</w:t>
       </w:r>
     </w:p>
     <w:p>
@@ -7330,7 +7805,14 @@
           <w:sz w:val="24"/>
           <w:szCs w:val="24"/>
         </w:rPr>
-        <w:t>Este caso de uso descreve as etapas percorridas por um(a) Colaborador da Recepção ou Colaborador da Prefeitura ou Administrador do Sistema realizar o login no Sistema e ter acesso às funcionalidades do mesmo</w:t>
+        <w:t>Este caso de uso descreve as etapas percorridas por um</w:t>
+      </w:r>
+      <w:r>
+        <w:rPr>
+          <w:sz w:val="24"/>
+          <w:szCs w:val="24"/>
+        </w:rPr>
+        <w:t xml:space="preserve"> usuário ao selecionar uma tarefa para ser editada.</w:t>
       </w:r>
     </w:p>
     <w:p>
@@ -7355,7 +7837,21 @@
           <w:sz w:val="24"/>
           <w:szCs w:val="24"/>
         </w:rPr>
-        <w:t>O (A) Colaborador da Recepção ou Colaborador da Prefeitura ou Administrador do Sistema deverão ter um usuário/senha cadastrado no sistema.</w:t>
+        <w:t xml:space="preserve">O </w:t>
+      </w:r>
+      <w:r>
+        <w:rPr>
+          <w:sz w:val="24"/>
+          <w:szCs w:val="24"/>
+        </w:rPr>
+        <w:t>usuário deve estar logado e deve selecionar a tarefa na tabela da lista de tarefas</w:t>
+      </w:r>
+      <w:r>
+        <w:rPr>
+          <w:sz w:val="24"/>
+          <w:szCs w:val="24"/>
+        </w:rPr>
+        <w:t>.</w:t>
       </w:r>
     </w:p>
     <w:p>
@@ -7380,7 +7876,14 @@
           <w:sz w:val="24"/>
           <w:szCs w:val="24"/>
         </w:rPr>
-        <w:t>Após a execução deste caso de uso o Colaborador da Recepção ou Colaborador da Prefeitura ou Administrador do Sistema deverá estar logado no sistema.</w:t>
+        <w:t xml:space="preserve">Após a execução </w:t>
+      </w:r>
+      <w:r>
+        <w:rPr>
+          <w:sz w:val="24"/>
+          <w:szCs w:val="24"/>
+        </w:rPr>
+        <w:t>o sistema deve atualizar as alterações na tabela da lista de tarefas.</w:t>
       </w:r>
     </w:p>
     <w:p>
@@ -7515,7 +8018,21 @@
                 <w:sz w:val="24"/>
                 <w:szCs w:val="24"/>
               </w:rPr>
-              <w:t>1. O Colaborador da Recepção ou Colaborador da Prefeitura ou Administrador do Sistema clica no ícone do sistema e é carregado a Tela de Login do Sistema.</w:t>
+              <w:t xml:space="preserve">1. O </w:t>
+            </w:r>
+            <w:r>
+              <w:rPr>
+                <w:sz w:val="24"/>
+                <w:szCs w:val="24"/>
+              </w:rPr>
+              <w:t>usuário seleciona uma tarefa da tabela que deseja editar</w:t>
+            </w:r>
+            <w:r>
+              <w:rPr>
+                <w:sz w:val="24"/>
+                <w:szCs w:val="24"/>
+              </w:rPr>
+              <w:t xml:space="preserve"> e aperta o botão de editar.</w:t>
             </w:r>
           </w:p>
         </w:tc>
@@ -7596,7 +8113,14 @@
                 <w:sz w:val="24"/>
                 <w:szCs w:val="24"/>
               </w:rPr>
-              <w:t>2. Ao carregar a Tela de Login, o Sistema apresenta os campos para informar o usuário, a senha e um botão para ENTRAR e um botão para Recuperar a Senha, caso o usuário tenha esquecido a sua senha.</w:t>
+              <w:t xml:space="preserve">2. </w:t>
+            </w:r>
+            <w:r>
+              <w:rPr>
+                <w:sz w:val="24"/>
+                <w:szCs w:val="24"/>
+              </w:rPr>
+              <w:t>O sistema verifica se há alguma linha da tabela selecionada, e exibe a tela de editar.</w:t>
             </w:r>
           </w:p>
         </w:tc>
@@ -7623,13 +8147,6 @@
                 <w:szCs w:val="24"/>
               </w:rPr>
             </w:pPr>
-            <w:r>
-              <w:rPr>
-                <w:sz w:val="24"/>
-                <w:szCs w:val="24"/>
-              </w:rPr>
-              <w:t xml:space="preserve">3. O usuário deverá informar seu usuário e sua senha e clicar no botão ENTRAR. </w:t>
-            </w:r>
           </w:p>
         </w:tc>
         <w:tc>
@@ -7653,6 +8170,13 @@
                 <w:szCs w:val="24"/>
               </w:rPr>
             </w:pPr>
+            <w:r>
+              <w:rPr>
+                <w:sz w:val="24"/>
+                <w:szCs w:val="24"/>
+              </w:rPr>
+              <w:t>3. O sistema exibe as alterações para serem selecionadas pelo usuário.</w:t>
+            </w:r>
           </w:p>
         </w:tc>
       </w:tr>
@@ -7678,6 +8202,34 @@
                 <w:szCs w:val="24"/>
               </w:rPr>
             </w:pPr>
+            <w:r>
+              <w:rPr>
+                <w:sz w:val="24"/>
+                <w:szCs w:val="24"/>
+              </w:rPr>
+              <w:t xml:space="preserve">4. </w:t>
+            </w:r>
+            <w:r>
+              <w:rPr>
+                <w:sz w:val="24"/>
+                <w:szCs w:val="24"/>
+              </w:rPr>
+              <w:t xml:space="preserve">O usuário deverá </w:t>
+            </w:r>
+            <w:r>
+              <w:rPr>
+                <w:sz w:val="24"/>
+                <w:szCs w:val="24"/>
+              </w:rPr>
+              <w:t>realizar</w:t>
+            </w:r>
+            <w:r>
+              <w:rPr>
+                <w:sz w:val="24"/>
+                <w:szCs w:val="24"/>
+              </w:rPr>
+              <w:t xml:space="preserve"> as alterações que deseja fazer na tabela selecionada – Nome da Tarefa, Prioridade, Prazo e Grupo.</w:t>
+            </w:r>
           </w:p>
         </w:tc>
         <w:tc>
@@ -7701,12 +8253,60 @@
                 <w:szCs w:val="24"/>
               </w:rPr>
             </w:pPr>
-            <w:r>
-              <w:rPr>
-                <w:sz w:val="24"/>
-                <w:szCs w:val="24"/>
-              </w:rPr>
-              <w:t>4. O sistema valida as credenciais do usuário, se o usuário e senha estiverem corretos ele terá acesso ao sistema, caso contrário será informado através da mensagem: “Usuário ou senha estão incorretos”.</w:t>
+          </w:p>
+        </w:tc>
+      </w:tr>
+      <w:tr>
+        <w:tc>
+          <w:tcPr>
+            <w:tcW w:w="5265" w:type="dxa"/>
+            <w:shd w:val="clear" w:color="auto" w:fill="auto"/>
+            <w:tcMar>
+              <w:top w:w="100" w:type="dxa"/>
+              <w:left w:w="100" w:type="dxa"/>
+              <w:bottom w:w="100" w:type="dxa"/>
+              <w:right w:w="100" w:type="dxa"/>
+            </w:tcMar>
+          </w:tcPr>
+          <w:p>
+            <w:pPr>
+              <w:widowControl w:val="0"/>
+              <w:spacing w:after="0" w:line="240" w:lineRule="auto"/>
+              <w:jc w:val="both"/>
+              <w:rPr>
+                <w:sz w:val="24"/>
+                <w:szCs w:val="24"/>
+              </w:rPr>
+            </w:pPr>
+          </w:p>
+        </w:tc>
+        <w:tc>
+          <w:tcPr>
+            <w:tcW w:w="4800" w:type="dxa"/>
+            <w:shd w:val="clear" w:color="auto" w:fill="auto"/>
+            <w:tcMar>
+              <w:top w:w="100" w:type="dxa"/>
+              <w:left w:w="100" w:type="dxa"/>
+              <w:bottom w:w="100" w:type="dxa"/>
+              <w:right w:w="100" w:type="dxa"/>
+            </w:tcMar>
+          </w:tcPr>
+          <w:p>
+            <w:pPr>
+              <w:widowControl w:val="0"/>
+              <w:spacing w:after="0" w:line="240" w:lineRule="auto"/>
+              <w:jc w:val="both"/>
+              <w:rPr>
+                <w:sz w:val="24"/>
+                <w:szCs w:val="24"/>
+              </w:rPr>
+            </w:pPr>
+            <w:r>
+              <w:rPr>
+                <w:sz w:val="24"/>
+                <w:szCs w:val="24"/>
+              </w:rPr>
+              <w:t>4. O sistema valida as alterações selecionadas e as altera no banco de dados.</w:t>
             </w:r>
           </w:p>
         </w:tc>
@@ -7747,7 +8347,15 @@
           <w:sz w:val="24"/>
           <w:szCs w:val="24"/>
         </w:rPr>
-        <w:t>4.1 Recuperação da Senha</w:t>
+        <w:t xml:space="preserve">4.1 </w:t>
+      </w:r>
+      <w:r>
+        <w:rPr>
+          <w:b/>
+          <w:sz w:val="24"/>
+          <w:szCs w:val="24"/>
+        </w:rPr>
+        <w:t>Nenhuma linha da tabela selecionada</w:t>
       </w:r>
     </w:p>
     <w:p>
@@ -7764,7 +8372,14 @@
           <w:sz w:val="24"/>
           <w:szCs w:val="24"/>
         </w:rPr>
-        <w:t>Caso não existam informações sobre as credenciais informadas e o usuário tenha esquecido sua senha, o mesmo pode recuperá-la através do botão “Recuperar Senha”, em que será enviado ao e-mail do usuário cadastrado no sistema, uma nova senha.</w:t>
+        <w:t xml:space="preserve">Caso não tenha nenhuma linha selecionada na tabela da lista de tarefas, o sistema imprime uma mensagem </w:t>
+      </w:r>
+      <w:r>
+        <w:rPr>
+          <w:sz w:val="24"/>
+          <w:szCs w:val="24"/>
+        </w:rPr>
+        <w:t>solicitando que seja selecionada para que assim possa ser permitida a edição da tarefa selecionada.</w:t>
       </w:r>
     </w:p>
     <w:p>
@@ -7772,14 +8387,58 @@
         <w:spacing w:line="240" w:lineRule="auto"/>
         <w:jc w:val="both"/>
         <w:rPr>
-          <w:sz w:val="24"/>
-          <w:szCs w:val="24"/>
-        </w:rPr>
-      </w:pPr>
+          <w:b/>
+          <w:bCs/>
+          <w:sz w:val="24"/>
+          <w:szCs w:val="24"/>
+        </w:rPr>
+      </w:pPr>
+      <w:r>
+        <w:rPr>
+          <w:b/>
+          <w:bCs/>
+          <w:sz w:val="24"/>
+          <w:szCs w:val="24"/>
+        </w:rPr>
+        <w:t xml:space="preserve">4.2 </w:t>
+      </w:r>
+      <w:r>
+        <w:rPr>
+          <w:b/>
+          <w:bCs/>
+          <w:sz w:val="24"/>
+          <w:szCs w:val="24"/>
+        </w:rPr>
+        <w:t>Nenhuma alteração selecionada</w:t>
+      </w:r>
     </w:p>
     <w:p>
       <w:pPr>
         <w:spacing w:line="240" w:lineRule="auto"/>
+        <w:jc w:val="both"/>
+        <w:rPr>
+          <w:sz w:val="24"/>
+          <w:szCs w:val="24"/>
+        </w:rPr>
+      </w:pPr>
+      <w:r>
+        <w:rPr>
+          <w:sz w:val="24"/>
+          <w:szCs w:val="24"/>
+        </w:rPr>
+        <w:t xml:space="preserve">O sistema solicita que caso o usuário aperte o botão de confirmar alterações, </w:t>
+      </w:r>
+      <w:r>
+        <w:rPr>
+          <w:sz w:val="24"/>
+          <w:szCs w:val="24"/>
+        </w:rPr>
+        <w:t>alguma alteração deve ser realizada ou usuário deve fechar a tela.</w:t>
+      </w:r>
+    </w:p>
+    <w:p>
+      <w:pPr>
+        <w:spacing w:line="240" w:lineRule="auto"/>
         <w:rPr>
           <w:b/>
         </w:rPr>
@@ -7801,23 +8460,29 @@
         <w:rPr>
           <w:noProof/>
         </w:rPr>
-        <w:lastRenderedPageBreak/>
         <w:drawing>
-          <wp:inline distT="114300" distB="114300" distL="114300" distR="114300" wp14:anchorId="3B488BB5" wp14:editId="69246855">
-            <wp:extent cx="2743200" cy="2095500"/>
-            <wp:effectExtent l="0" t="0" r="0" b="0"/>
-            <wp:docPr id="13" name="image3.png"/>
-            <wp:cNvGraphicFramePr/>
+          <wp:inline distT="0" distB="0" distL="0" distR="0" wp14:anchorId="30B357E7" wp14:editId="07A3FA4E">
+            <wp:extent cx="6120130" cy="3762375"/>
+            <wp:effectExtent l="0" t="0" r="0" b="9525"/>
+            <wp:docPr id="1166237986" name="Imagem 5"/>
+            <wp:cNvGraphicFramePr>
+              <a:graphicFrameLocks xmlns:a="http://schemas.openxmlformats.org/drawingml/2006/main" noChangeAspect="1"/>
+            </wp:cNvGraphicFramePr>
             <a:graphic xmlns:a="http://schemas.openxmlformats.org/drawingml/2006/main">
               <a:graphicData uri="http://schemas.openxmlformats.org/drawingml/2006/picture">
                 <pic:pic xmlns:pic="http://schemas.openxmlformats.org/drawingml/2006/picture">
                   <pic:nvPicPr>
-                    <pic:cNvPr id="0" name="image3.png"/>
-                    <pic:cNvPicPr preferRelativeResize="0"/>
+                    <pic:cNvPr id="1166237986" name="Imagem 1166237986"/>
+                    <pic:cNvPicPr/>
                   </pic:nvPicPr>
                   <pic:blipFill>
-                    <a:blip r:embed="rId14"/>
-                    <a:srcRect/>
+                    <a:blip r:embed="rId14">
+                      <a:extLst>
+                        <a:ext uri="{28A0092B-C50C-407E-A947-70E740481C1C}">
+                          <a14:useLocalDpi xmlns:a14="http://schemas.microsoft.com/office/drawing/2010/main" val="0"/>
+                        </a:ext>
+                      </a:extLst>
+                    </a:blip>
                     <a:stretch>
                       <a:fillRect/>
                     </a:stretch>
@@ -7825,12 +8490,11 @@
                   <pic:spPr>
                     <a:xfrm>
                       <a:off x="0" y="0"/>
-                      <a:ext cx="2743200" cy="2095500"/>
+                      <a:ext cx="6120130" cy="3762375"/>
                     </a:xfrm>
                     <a:prstGeom prst="rect">
                       <a:avLst/>
                     </a:prstGeom>
-                    <a:ln/>
                   </pic:spPr>
                 </pic:pic>
               </a:graphicData>
@@ -7861,7 +8525,14 @@
           <w:sz w:val="24"/>
           <w:szCs w:val="24"/>
         </w:rPr>
-        <w:t xml:space="preserve"> Protótipo da Tela Login do Sistema</w:t>
+        <w:t xml:space="preserve"> Protótipo da </w:t>
+      </w:r>
+      <w:r>
+        <w:rPr>
+          <w:sz w:val="24"/>
+          <w:szCs w:val="24"/>
+        </w:rPr>
+        <w:t>Tela de Editar Tarefa</w:t>
       </w:r>
     </w:p>
     <w:p>
@@ -7922,7 +8593,39 @@
                 <w:sz w:val="24"/>
                 <w:szCs w:val="24"/>
               </w:rPr>
-              <w:t>UC008 - Cadastro de Marcas de Veículos</w:t>
+              <w:t xml:space="preserve">UC008 </w:t>
+            </w:r>
+            <w:r>
+              <w:rPr>
+                <w:b/>
+                <w:sz w:val="24"/>
+                <w:szCs w:val="24"/>
+              </w:rPr>
+              <w:t>–</w:t>
+            </w:r>
+            <w:r>
+              <w:rPr>
+                <w:b/>
+                <w:sz w:val="24"/>
+                <w:szCs w:val="24"/>
+              </w:rPr>
+              <w:t xml:space="preserve"> </w:t>
+            </w:r>
+            <w:r>
+              <w:rPr>
+                <w:b/>
+                <w:sz w:val="24"/>
+                <w:szCs w:val="24"/>
+              </w:rPr>
+              <w:t>Excluir Tare</w:t>
+            </w:r>
+            <w:r>
+              <w:rPr>
+                <w:b/>
+                <w:sz w:val="24"/>
+                <w:szCs w:val="24"/>
+              </w:rPr>
+              <w:t>fa</w:t>
             </w:r>
           </w:p>
         </w:tc>
@@ -7968,7 +8671,14 @@
           <w:sz w:val="24"/>
           <w:szCs w:val="24"/>
         </w:rPr>
-        <w:t>RF010</w:t>
+        <w:t>RF0</w:t>
+      </w:r>
+      <w:r>
+        <w:rPr>
+          <w:sz w:val="24"/>
+          <w:szCs w:val="24"/>
+        </w:rPr>
+        <w:t>02</w:t>
       </w:r>
     </w:p>
     <w:p>
@@ -7993,7 +8703,7 @@
           <w:sz w:val="24"/>
           <w:szCs w:val="24"/>
         </w:rPr>
-        <w:t>Colaborador da Recepção.</w:t>
+        <w:t>Usuário</w:t>
       </w:r>
     </w:p>
     <w:p>
@@ -8043,7 +8753,14 @@
           <w:sz w:val="24"/>
           <w:szCs w:val="24"/>
         </w:rPr>
-        <w:t>Este caso de uso descreve as etapas percorridas por um(a) Colaborador(a) da Recepção para cadastrar as marcas de um veículo não existente na base de dados do sistema.</w:t>
+        <w:t>Este caso de uso descreve as etapas percorridas por um</w:t>
+      </w:r>
+      <w:r>
+        <w:rPr>
+          <w:sz w:val="24"/>
+          <w:szCs w:val="24"/>
+        </w:rPr>
+        <w:t xml:space="preserve"> usuário ao selecionar uma linha da tabela que deseja excluir.</w:t>
       </w:r>
     </w:p>
     <w:p>
@@ -8068,7 +8785,14 @@
           <w:sz w:val="24"/>
           <w:szCs w:val="24"/>
         </w:rPr>
-        <w:t>O (A) Colaborador(a) da Recepção deverá estar logado no Sistema de Selos de Estacionamento.</w:t>
+        <w:t xml:space="preserve">O </w:t>
+      </w:r>
+      <w:r>
+        <w:rPr>
+          <w:sz w:val="24"/>
+          <w:szCs w:val="24"/>
+        </w:rPr>
+        <w:t xml:space="preserve">usuário deve estar logado e deve selecionar alguma linha da tabela de tarefas </w:t>
       </w:r>
     </w:p>
     <w:p>
@@ -8093,7 +8817,14 @@
           <w:sz w:val="24"/>
           <w:szCs w:val="24"/>
         </w:rPr>
-        <w:t>Após a execução deste caso de uso teremos uma nova marca de veículo disponível a ser usada na Tela de Cadastro de Veículos.</w:t>
+        <w:t xml:space="preserve">Após a execução </w:t>
+      </w:r>
+      <w:r>
+        <w:rPr>
+          <w:sz w:val="24"/>
+          <w:szCs w:val="24"/>
+        </w:rPr>
+        <w:t>a tarefa deve ser excluída e a tabela atualizada.</w:t>
       </w:r>
     </w:p>
     <w:p>
@@ -8228,7 +8959,14 @@
                 <w:sz w:val="24"/>
                 <w:szCs w:val="24"/>
               </w:rPr>
-              <w:t>1. O colaborador da Recepção, acessa a Tela de Cadastro de Marcas.</w:t>
+              <w:t xml:space="preserve">1. O </w:t>
+            </w:r>
+            <w:r>
+              <w:rPr>
+                <w:sz w:val="24"/>
+                <w:szCs w:val="24"/>
+              </w:rPr>
+              <w:t>usuário acessa a tela de tarefas.</w:t>
             </w:r>
           </w:p>
         </w:tc>
@@ -8309,7 +9047,14 @@
                 <w:sz w:val="24"/>
                 <w:szCs w:val="24"/>
               </w:rPr>
-              <w:t>2. Ao carregar a Tela, o Sistema apresenta um campo para informar o nome da marca do veículo e um grid com as marcas já cadastradas. Há também três opções de botões: Salvar, Pesquisar e Excluir.</w:t>
+              <w:t xml:space="preserve">2. Ao carregar a Tela, o Sistema apresenta </w:t>
+            </w:r>
+            <w:r>
+              <w:rPr>
+                <w:sz w:val="24"/>
+                <w:szCs w:val="24"/>
+              </w:rPr>
+              <w:t xml:space="preserve">a tabela de tarefas. </w:t>
             </w:r>
           </w:p>
         </w:tc>
@@ -8341,7 +9086,21 @@
                 <w:sz w:val="24"/>
                 <w:szCs w:val="24"/>
               </w:rPr>
-              <w:t xml:space="preserve">3. O usuário deverá informar a marca e clicar no botão Salvar. </w:t>
+              <w:t xml:space="preserve">3. O usuário deverá </w:t>
+            </w:r>
+            <w:r>
+              <w:rPr>
+                <w:sz w:val="24"/>
+                <w:szCs w:val="24"/>
+              </w:rPr>
+              <w:t>selecionar a linha que deseja excluir</w:t>
+            </w:r>
+            <w:r>
+              <w:rPr>
+                <w:sz w:val="24"/>
+                <w:szCs w:val="24"/>
+              </w:rPr>
+              <w:t xml:space="preserve"> e deve apertar o botão de excluir</w:t>
             </w:r>
           </w:p>
         </w:tc>
@@ -8419,31 +9178,14 @@
                 <w:sz w:val="24"/>
                 <w:szCs w:val="24"/>
               </w:rPr>
-              <w:t xml:space="preserve">4. O sistema deve salvar os dados no banco de dados e confirmar esta ação enviando uma </w:t>
-            </w:r>
-            <w:r>
-              <w:rPr>
-                <w:sz w:val="24"/>
-                <w:szCs w:val="24"/>
-              </w:rPr>
-              <w:lastRenderedPageBreak/>
-              <w:t>mensagem ao colaborador da recepção</w:t>
-            </w:r>
-            <w:proofErr w:type="gramStart"/>
-            <w:r>
-              <w:rPr>
-                <w:sz w:val="24"/>
-                <w:szCs w:val="24"/>
-              </w:rPr>
-              <w:t>:  “</w:t>
-            </w:r>
-            <w:proofErr w:type="gramEnd"/>
-            <w:r>
-              <w:rPr>
-                <w:sz w:val="24"/>
-                <w:szCs w:val="24"/>
-              </w:rPr>
-              <w:t>Dados Salvos com Sucesso!!”</w:t>
+              <w:t xml:space="preserve">4. </w:t>
+            </w:r>
+            <w:r>
+              <w:rPr>
+                <w:sz w:val="24"/>
+                <w:szCs w:val="24"/>
+              </w:rPr>
+              <w:t>Caso alguma tarefa esteja selecionada, o sistema deve exibir uma mensagem perguntando se o usuário tem certeza que quer deletar a tarefa.</w:t>
             </w:r>
           </w:p>
         </w:tc>
@@ -8470,6 +9212,13 @@
                 <w:szCs w:val="24"/>
               </w:rPr>
             </w:pPr>
+            <w:r>
+              <w:rPr>
+                <w:sz w:val="24"/>
+                <w:szCs w:val="24"/>
+              </w:rPr>
+              <w:t>5. O usuário seleciona a opção “sim”.</w:t>
+            </w:r>
           </w:p>
         </w:tc>
         <w:tc>
@@ -8493,12 +9242,60 @@
                 <w:szCs w:val="24"/>
               </w:rPr>
             </w:pPr>
-            <w:r>
-              <w:rPr>
-                <w:sz w:val="24"/>
-                <w:szCs w:val="24"/>
-              </w:rPr>
-              <w:t>5. Após salvar no Banco de Dados, o Grid com dados da marca deverá ser preenchido com os dados da nova marca salva.</w:t>
+          </w:p>
+        </w:tc>
+      </w:tr>
+      <w:tr>
+        <w:tc>
+          <w:tcPr>
+            <w:tcW w:w="5265" w:type="dxa"/>
+            <w:shd w:val="clear" w:color="auto" w:fill="auto"/>
+            <w:tcMar>
+              <w:top w:w="100" w:type="dxa"/>
+              <w:left w:w="100" w:type="dxa"/>
+              <w:bottom w:w="100" w:type="dxa"/>
+              <w:right w:w="100" w:type="dxa"/>
+            </w:tcMar>
+          </w:tcPr>
+          <w:p>
+            <w:pPr>
+              <w:widowControl w:val="0"/>
+              <w:spacing w:after="0" w:line="240" w:lineRule="auto"/>
+              <w:jc w:val="both"/>
+              <w:rPr>
+                <w:sz w:val="24"/>
+                <w:szCs w:val="24"/>
+              </w:rPr>
+            </w:pPr>
+          </w:p>
+        </w:tc>
+        <w:tc>
+          <w:tcPr>
+            <w:tcW w:w="4800" w:type="dxa"/>
+            <w:shd w:val="clear" w:color="auto" w:fill="auto"/>
+            <w:tcMar>
+              <w:top w:w="100" w:type="dxa"/>
+              <w:left w:w="100" w:type="dxa"/>
+              <w:bottom w:w="100" w:type="dxa"/>
+              <w:right w:w="100" w:type="dxa"/>
+            </w:tcMar>
+          </w:tcPr>
+          <w:p>
+            <w:pPr>
+              <w:widowControl w:val="0"/>
+              <w:spacing w:after="0" w:line="240" w:lineRule="auto"/>
+              <w:jc w:val="both"/>
+              <w:rPr>
+                <w:sz w:val="24"/>
+                <w:szCs w:val="24"/>
+              </w:rPr>
+            </w:pPr>
+            <w:r>
+              <w:rPr>
+                <w:sz w:val="24"/>
+                <w:szCs w:val="24"/>
+              </w:rPr>
+              <w:t>6. O sistema remove a tarefa, atualiza o banco de dados e atualiza a tabela de tarefas.</w:t>
             </w:r>
           </w:p>
         </w:tc>
@@ -8539,7 +9336,15 @@
           <w:sz w:val="24"/>
           <w:szCs w:val="24"/>
         </w:rPr>
-        <w:t>3.1 Validação de Entrada de dados</w:t>
+        <w:t>3.1</w:t>
+      </w:r>
+      <w:r>
+        <w:rPr>
+          <w:b/>
+          <w:sz w:val="24"/>
+          <w:szCs w:val="24"/>
+        </w:rPr>
+        <w:t xml:space="preserve"> Nenhuma linha selecionada</w:t>
       </w:r>
     </w:p>
     <w:p>
@@ -8556,7 +9361,14 @@
           <w:sz w:val="24"/>
           <w:szCs w:val="24"/>
         </w:rPr>
-        <w:t>Caso o usuário não informe os dados da marca, o sistema deverá validar a entrada informando ao usuário que os devidos dados devem ser informados para que os mesmos possam ser salvos.</w:t>
+        <w:t xml:space="preserve">Caso o usuário não </w:t>
+      </w:r>
+      <w:r>
+        <w:rPr>
+          <w:sz w:val="24"/>
+          <w:szCs w:val="24"/>
+        </w:rPr>
+        <w:t>selecione nenhuma linha o sistema exibe uma mensagem solicitando que a tarefa que deseja excluir deve ser selecionada.</w:t>
       </w:r>
     </w:p>
     <w:p>
@@ -8575,7 +9387,15 @@
           <w:sz w:val="24"/>
           <w:szCs w:val="24"/>
         </w:rPr>
-        <w:t>3.2 Pesquisar Marcas</w:t>
+        <w:t xml:space="preserve">3.2 </w:t>
+      </w:r>
+      <w:r>
+        <w:rPr>
+          <w:b/>
+          <w:sz w:val="24"/>
+          <w:szCs w:val="24"/>
+        </w:rPr>
+        <w:t>Desistir</w:t>
       </w:r>
     </w:p>
     <w:p>
@@ -8592,59 +9412,25 @@
           <w:sz w:val="24"/>
           <w:szCs w:val="24"/>
         </w:rPr>
-        <w:t>Caso o usuário deseje pesquisar alguma marca, ele deve digitar caracteres que identifiquem a marca e clicar no botão “Pesquisar”. Caso seja localizada alguma(s) marca(s) baseada nos dados informados, ela(s) será(</w:t>
-      </w:r>
-      <w:proofErr w:type="spellStart"/>
-      <w:r>
-        <w:rPr>
-          <w:sz w:val="24"/>
-          <w:szCs w:val="24"/>
-        </w:rPr>
-        <w:t>ão</w:t>
-      </w:r>
-      <w:proofErr w:type="spellEnd"/>
-      <w:r>
-        <w:rPr>
-          <w:sz w:val="24"/>
-          <w:szCs w:val="24"/>
-        </w:rPr>
-        <w:t>) apresentada(s) no grid de marcas.</w:t>
-      </w:r>
-    </w:p>
-    <w:p>
-      <w:pPr>
-        <w:spacing w:before="240" w:after="60" w:line="240" w:lineRule="auto"/>
-        <w:jc w:val="both"/>
-        <w:rPr>
-          <w:b/>
-          <w:sz w:val="24"/>
-          <w:szCs w:val="24"/>
-        </w:rPr>
-      </w:pPr>
-      <w:r>
-        <w:rPr>
-          <w:b/>
-          <w:sz w:val="24"/>
-          <w:szCs w:val="24"/>
-        </w:rPr>
-        <w:t>3.3 Excluir Marcas</w:t>
+        <w:t>Ao perguntar se o usuário tem certeza se deseja deletar a tarefa, o usuário seleciona a opção “não”. O sistema retorna a tela de tarefas.</w:t>
       </w:r>
     </w:p>
     <w:p>
       <w:pPr>
         <w:spacing w:line="240" w:lineRule="auto"/>
-        <w:jc w:val="both"/>
-        <w:rPr>
-          <w:sz w:val="24"/>
-          <w:szCs w:val="24"/>
-        </w:rPr>
-      </w:pPr>
-      <w:r>
-        <w:rPr>
-          <w:sz w:val="24"/>
-          <w:szCs w:val="24"/>
-        </w:rPr>
-        <w:t>Caso o usuário deseje excluir alguma marca, ele deve pesquisar antes e após a marca estar disponível no grid, ele pode selecioná-la e clicar no botão “Excluir”. Ele será questionado se deseja realmente excluir (Confirmação de Exclusão). Caso confirme, a marca será excluída.</w:t>
+        <w:rPr>
+          <w:b/>
+          <w:sz w:val="24"/>
+          <w:szCs w:val="24"/>
+        </w:rPr>
+      </w:pPr>
+      <w:r>
+        <w:rPr>
+          <w:b/>
+          <w:sz w:val="24"/>
+          <w:szCs w:val="24"/>
+        </w:rPr>
+        <w:t>Protótipo da Tela referente ao Caso de Uso UC008</w:t>
       </w:r>
     </w:p>
     <w:p>
@@ -8657,36 +9443,33 @@
       <w:r>
         <w:rPr>
           <w:b/>
-          <w:sz w:val="24"/>
-          <w:szCs w:val="24"/>
-        </w:rPr>
-        <w:t>Protótipo da Tela referente ao Caso de Uso UC008</w:t>
-      </w:r>
-    </w:p>
-    <w:p>
-      <w:pPr>
-        <w:jc w:val="center"/>
-      </w:pPr>
-      <w:r>
-        <w:rPr>
           <w:noProof/>
-        </w:rPr>
+          <w:u w:val="single"/>
+        </w:rPr>
+        <w:lastRenderedPageBreak/>
         <w:drawing>
-          <wp:inline distT="114300" distB="114300" distL="114300" distR="114300" wp14:anchorId="34C36CF5" wp14:editId="4837B1F2">
-            <wp:extent cx="2762250" cy="2838450"/>
+          <wp:inline distT="0" distB="0" distL="0" distR="0" wp14:anchorId="108FBD14" wp14:editId="1F99DF50">
+            <wp:extent cx="6120130" cy="2914650"/>
             <wp:effectExtent l="0" t="0" r="0" b="0"/>
-            <wp:docPr id="15" name="image9.png"/>
-            <wp:cNvGraphicFramePr/>
+            <wp:docPr id="1453554775" name="Imagem 6"/>
+            <wp:cNvGraphicFramePr>
+              <a:graphicFrameLocks xmlns:a="http://schemas.openxmlformats.org/drawingml/2006/main" noChangeAspect="1"/>
+            </wp:cNvGraphicFramePr>
             <a:graphic xmlns:a="http://schemas.openxmlformats.org/drawingml/2006/main">
               <a:graphicData uri="http://schemas.openxmlformats.org/drawingml/2006/picture">
                 <pic:pic xmlns:pic="http://schemas.openxmlformats.org/drawingml/2006/picture">
                   <pic:nvPicPr>
-                    <pic:cNvPr id="0" name="image9.png"/>
-                    <pic:cNvPicPr preferRelativeResize="0"/>
+                    <pic:cNvPr id="1453554775" name="Imagem 1453554775"/>
+                    <pic:cNvPicPr/>
                   </pic:nvPicPr>
                   <pic:blipFill>
-                    <a:blip r:embed="rId15"/>
-                    <a:srcRect/>
+                    <a:blip r:embed="rId12">
+                      <a:extLst>
+                        <a:ext uri="{28A0092B-C50C-407E-A947-70E740481C1C}">
+                          <a14:useLocalDpi xmlns:a14="http://schemas.microsoft.com/office/drawing/2010/main" val="0"/>
+                        </a:ext>
+                      </a:extLst>
+                    </a:blip>
                     <a:stretch>
                       <a:fillRect/>
                     </a:stretch>
@@ -8694,12 +9477,11 @@
                   <pic:spPr>
                     <a:xfrm>
                       <a:off x="0" y="0"/>
-                      <a:ext cx="2762250" cy="2838450"/>
+                      <a:ext cx="6120130" cy="2914650"/>
                     </a:xfrm>
                     <a:prstGeom prst="rect">
                       <a:avLst/>
                     </a:prstGeom>
-                    <a:ln/>
                   </pic:spPr>
                 </pic:pic>
               </a:graphicData>
@@ -8710,6 +9492,11 @@
     </w:p>
     <w:p>
       <w:pPr>
+        <w:jc w:val="center"/>
+      </w:pPr>
+    </w:p>
+    <w:p>
+      <w:pPr>
         <w:spacing w:line="240" w:lineRule="auto"/>
         <w:jc w:val="center"/>
         <w:rPr>
@@ -8730,7 +9517,14 @@
           <w:sz w:val="24"/>
           <w:szCs w:val="24"/>
         </w:rPr>
-        <w:t xml:space="preserve"> Protótipo da Tela Cadastro de Marcas de Veículos</w:t>
+        <w:t xml:space="preserve"> Protótipo da Tela </w:t>
+      </w:r>
+      <w:r>
+        <w:rPr>
+          <w:sz w:val="24"/>
+          <w:szCs w:val="24"/>
+        </w:rPr>
+        <w:t>de Tarefas</w:t>
       </w:r>
     </w:p>
     <w:p>
@@ -8880,7 +9674,6 @@
           <w:sz w:val="24"/>
           <w:szCs w:val="24"/>
         </w:rPr>
-        <w:lastRenderedPageBreak/>
         <w:t>Ator Secundário:</w:t>
       </w:r>
       <w:r>
@@ -9180,7 +9973,15 @@
                 <w:sz w:val="24"/>
                 <w:szCs w:val="24"/>
               </w:rPr>
-              <w:t>2. Ao carregar a Tela, o Sistema apresenta um campo para selecionar uma marca e informar o nome do modelo do veículo e um grid com os modelos já cadastrados. Há também três opções de botões: Salvar, Pesquisar e Excluir.</w:t>
+              <w:t xml:space="preserve">2. Ao carregar a Tela, o Sistema apresenta um campo para selecionar uma marca e informar o nome do modelo do veículo e um grid com os modelos já cadastrados. Há também três </w:t>
+            </w:r>
+            <w:r>
+              <w:rPr>
+                <w:sz w:val="24"/>
+                <w:szCs w:val="24"/>
+              </w:rPr>
+              <w:lastRenderedPageBreak/>
+              <w:t>opções de botões: Salvar, Pesquisar e Excluir.</w:t>
             </w:r>
           </w:p>
         </w:tc>
@@ -9212,6 +10013,7 @@
                 <w:sz w:val="24"/>
                 <w:szCs w:val="24"/>
               </w:rPr>
+              <w:lastRenderedPageBreak/>
               <w:t xml:space="preserve">3. O usuário deverá selecionar uma marca, informar o modelo e clicar no botão Salvar. </w:t>
             </w:r>
           </w:p>
@@ -9524,44 +10326,44 @@
           <w:sz w:val="24"/>
           <w:szCs w:val="24"/>
         </w:rPr>
+        <w:t>Caso o usuário deseje excluir algum modelo, ele deve pesquisar antes e após o modelo está disponível no grid, ele pode selecioná-lo e clicar no botão “Excluir”. Ele será questionado se deseja realmente excluir (Confirmação de Exclusão). Caso confirme, o modelo será excluído.</w:t>
+      </w:r>
+    </w:p>
+    <w:p>
+      <w:pPr>
+        <w:spacing w:line="240" w:lineRule="auto"/>
+        <w:jc w:val="both"/>
+        <w:rPr>
+          <w:sz w:val="24"/>
+          <w:szCs w:val="24"/>
+        </w:rPr>
+      </w:pPr>
+    </w:p>
+    <w:p>
+      <w:pPr>
+        <w:spacing w:line="240" w:lineRule="auto"/>
+        <w:rPr>
+          <w:b/>
+        </w:rPr>
+      </w:pPr>
+      <w:r>
+        <w:rPr>
+          <w:b/>
+          <w:sz w:val="24"/>
+          <w:szCs w:val="24"/>
+        </w:rPr>
+        <w:t>Protótipo da Tela referente ao Caso de Uso UC009</w:t>
+      </w:r>
+    </w:p>
+    <w:p>
+      <w:pPr>
+        <w:jc w:val="center"/>
+      </w:pPr>
+      <w:r>
+        <w:rPr>
+          <w:noProof/>
+        </w:rPr>
         <w:lastRenderedPageBreak/>
-        <w:t>Caso o usuário deseje excluir algum modelo, ele deve pesquisar antes e após o modelo está disponível no grid, ele pode selecioná-lo e clicar no botão “Excluir”. Ele será questionado se deseja realmente excluir (Confirmação de Exclusão). Caso confirme, o modelo será excluído.</w:t>
-      </w:r>
-    </w:p>
-    <w:p>
-      <w:pPr>
-        <w:spacing w:line="240" w:lineRule="auto"/>
-        <w:jc w:val="both"/>
-        <w:rPr>
-          <w:sz w:val="24"/>
-          <w:szCs w:val="24"/>
-        </w:rPr>
-      </w:pPr>
-    </w:p>
-    <w:p>
-      <w:pPr>
-        <w:spacing w:line="240" w:lineRule="auto"/>
-        <w:rPr>
-          <w:b/>
-        </w:rPr>
-      </w:pPr>
-      <w:r>
-        <w:rPr>
-          <w:b/>
-          <w:sz w:val="24"/>
-          <w:szCs w:val="24"/>
-        </w:rPr>
-        <w:t>Protótipo da Tela referente ao Caso de Uso UC009</w:t>
-      </w:r>
-    </w:p>
-    <w:p>
-      <w:pPr>
-        <w:jc w:val="center"/>
-      </w:pPr>
-      <w:r>
-        <w:rPr>
-          <w:noProof/>
-        </w:rPr>
         <w:drawing>
           <wp:inline distT="114300" distB="114300" distL="114300" distR="114300" wp14:anchorId="1BB25A92" wp14:editId="24495BB9">
             <wp:extent cx="2733675" cy="2981325"/>
@@ -9576,7 +10378,7 @@
                     <pic:cNvPicPr preferRelativeResize="0"/>
                   </pic:nvPicPr>
                   <pic:blipFill>
-                    <a:blip r:embed="rId16"/>
+                    <a:blip r:embed="rId15"/>
                     <a:srcRect/>
                     <a:stretch>
                       <a:fillRect/>
@@ -9680,7 +10482,7 @@
                     <pic:cNvPicPr preferRelativeResize="0"/>
                   </pic:nvPicPr>
                   <pic:blipFill>
-                    <a:blip r:embed="rId17"/>
+                    <a:blip r:embed="rId16"/>
                     <a:srcRect/>
                     <a:stretch>
                       <a:fillRect/>
@@ -9796,7 +10598,7 @@
                     <pic:cNvPicPr preferRelativeResize="0"/>
                   </pic:nvPicPr>
                   <pic:blipFill>
-                    <a:blip r:embed="rId18"/>
+                    <a:blip r:embed="rId17"/>
                     <a:srcRect/>
                     <a:stretch>
                       <a:fillRect/>
@@ -9915,7 +10717,7 @@
                     <pic:cNvPicPr preferRelativeResize="0"/>
                   </pic:nvPicPr>
                   <pic:blipFill>
-                    <a:blip r:embed="rId19"/>
+                    <a:blip r:embed="rId18"/>
                     <a:srcRect/>
                     <a:stretch>
                       <a:fillRect/>
@@ -9993,7 +10795,7 @@
                     <pic:cNvPicPr preferRelativeResize="0"/>
                   </pic:nvPicPr>
                   <pic:blipFill>
-                    <a:blip r:embed="rId20"/>
+                    <a:blip r:embed="rId19"/>
                     <a:srcRect/>
                     <a:stretch>
                       <a:fillRect/>
@@ -10066,7 +10868,7 @@
                     <pic:cNvPicPr preferRelativeResize="0"/>
                   </pic:nvPicPr>
                   <pic:blipFill>
-                    <a:blip r:embed="rId21"/>
+                    <a:blip r:embed="rId20"/>
                     <a:srcRect/>
                     <a:stretch>
                       <a:fillRect/>
@@ -10145,7 +10947,7 @@
                     <pic:cNvPicPr preferRelativeResize="0"/>
                   </pic:nvPicPr>
                   <pic:blipFill>
-                    <a:blip r:embed="rId22"/>
+                    <a:blip r:embed="rId21"/>
                     <a:srcRect/>
                     <a:stretch>
                       <a:fillRect/>
@@ -10179,8 +10981,8 @@
       </w:pPr>
     </w:p>
     <w:sectPr>
-      <w:headerReference w:type="default" r:id="rId23"/>
-      <w:footerReference w:type="default" r:id="rId24"/>
+      <w:headerReference w:type="default" r:id="rId22"/>
+      <w:footerReference w:type="default" r:id="rId23"/>
       <w:pgSz w:w="11906" w:h="16838"/>
       <w:pgMar w:top="1134" w:right="1134" w:bottom="1134" w:left="1134" w:header="708" w:footer="708" w:gutter="0"/>
       <w:pgNumType w:start="1"/>

</xml_diff>